<commit_message>
Fix duplication and streamline instruction
</commit_message>
<xml_diff>
--- a/GitHub_Guide.docx
+++ b/GitHub_Guide.docx
@@ -15,9 +15,15 @@
     </w:p>
     <w:p>
       <w:r>
-        <w:t>Updated 06/20/2025</w:t>
-      </w:r>
+        <w:t xml:space="preserve">Updated </w:t>
+      </w:r>
+      <w:proofErr w:type="gramStart"/>
+      <w:r>
+        <w:t>06/20/2025</w:t>
+      </w:r>
+      <w:proofErr w:type="gramEnd"/>
     </w:p>
+    <w:bookmarkStart w:id="0" w:name="_Toc201275722" w:displacedByCustomXml="next"/>
     <w:sdt>
       <w:sdtPr>
         <w:rPr>
@@ -47,6 +53,7 @@
           <w:r>
             <w:t>Table of Contents</w:t>
           </w:r>
+          <w:bookmarkEnd w:id="0"/>
         </w:p>
         <w:p>
           <w:pPr>
@@ -83,12 +90,87 @@
             </w:rPr>
             <w:fldChar w:fldCharType="separate"/>
           </w:r>
-          <w:hyperlink w:anchor="_Toc201274983" w:history="1">
+          <w:hyperlink w:anchor="_Toc201275722" w:history="1">
             <w:r>
               <w:rPr>
                 <w:rStyle w:val="Hyperlink"/>
                 <w:noProof/>
               </w:rPr>
+              <w:t>Table of Contents</w:t>
+            </w:r>
+            <w:r>
+              <w:rPr>
+                <w:noProof/>
+                <w:webHidden/>
+              </w:rPr>
+              <w:tab/>
+            </w:r>
+            <w:r>
+              <w:rPr>
+                <w:noProof/>
+                <w:webHidden/>
+              </w:rPr>
+              <w:fldChar w:fldCharType="begin"/>
+            </w:r>
+            <w:r>
+              <w:rPr>
+                <w:noProof/>
+                <w:webHidden/>
+              </w:rPr>
+              <w:instrText xml:space="preserve"> PAGEREF _Toc201275722 \h </w:instrText>
+            </w:r>
+            <w:r>
+              <w:rPr>
+                <w:noProof/>
+                <w:webHidden/>
+              </w:rPr>
+            </w:r>
+            <w:r>
+              <w:rPr>
+                <w:noProof/>
+                <w:webHidden/>
+              </w:rPr>
+              <w:fldChar w:fldCharType="separate"/>
+            </w:r>
+            <w:r>
+              <w:rPr>
+                <w:noProof/>
+                <w:webHidden/>
+              </w:rPr>
+              <w:t>1</w:t>
+            </w:r>
+            <w:r>
+              <w:rPr>
+                <w:noProof/>
+                <w:webHidden/>
+              </w:rPr>
+              <w:fldChar w:fldCharType="end"/>
+            </w:r>
+          </w:hyperlink>
+        </w:p>
+        <w:p>
+          <w:pPr>
+            <w:pStyle w:val="TOC1"/>
+            <w:tabs>
+              <w:tab w:val="right" w:leader="dot" w:pos="9350"/>
+            </w:tabs>
+            <w:rPr>
+              <w:rFonts w:asciiTheme="minorHAnsi" w:hAnsiTheme="minorHAnsi"/>
+              <w:bCs w:val="0"/>
+              <w:caps w:val="0"/>
+              <w:noProof/>
+              <w:kern w:val="2"/>
+              <w:sz w:val="24"/>
+              <w:szCs w:val="24"/>
+              <w14:ligatures w14:val="standardContextual"/>
+            </w:rPr>
+          </w:pPr>
+          <w:hyperlink w:anchor="_Toc201275723" w:history="1">
+            <w:r>
+              <w:rPr>
+                <w:rStyle w:val="Hyperlink"/>
+                <w:noProof/>
+              </w:rPr>
               <w:t>1. Introduction to GitHub</w:t>
             </w:r>
             <w:r>
@@ -110,7 +192,7 @@
                 <w:noProof/>
                 <w:webHidden/>
               </w:rPr>
-              <w:instrText xml:space="preserve"> PAGEREF _Toc201274983 \h </w:instrText>
+              <w:instrText xml:space="preserve"> PAGEREF _Toc201275723 \h </w:instrText>
             </w:r>
             <w:r>
               <w:rPr>
@@ -158,7 +240,7 @@
               <w14:ligatures w14:val="standardContextual"/>
             </w:rPr>
           </w:pPr>
-          <w:hyperlink w:anchor="_Toc201274984" w:history="1">
+          <w:hyperlink w:anchor="_Toc201275724" w:history="1">
             <w:r>
               <w:rPr>
                 <w:rStyle w:val="Hyperlink"/>
@@ -185,7 +267,7 @@
                 <w:noProof/>
                 <w:webHidden/>
               </w:rPr>
-              <w:instrText xml:space="preserve"> PAGEREF _Toc201274984 \h </w:instrText>
+              <w:instrText xml:space="preserve"> PAGEREF _Toc201275724 \h </w:instrText>
             </w:r>
             <w:r>
               <w:rPr>
@@ -233,7 +315,7 @@
               <w14:ligatures w14:val="standardContextual"/>
             </w:rPr>
           </w:pPr>
-          <w:hyperlink w:anchor="_Toc201274985" w:history="1">
+          <w:hyperlink w:anchor="_Toc201275725" w:history="1">
             <w:r>
               <w:rPr>
                 <w:rStyle w:val="Hyperlink"/>
@@ -260,7 +342,7 @@
                 <w:noProof/>
                 <w:webHidden/>
               </w:rPr>
-              <w:instrText xml:space="preserve"> PAGEREF _Toc201274985 \h </w:instrText>
+              <w:instrText xml:space="preserve"> PAGEREF _Toc201275725 \h </w:instrText>
             </w:r>
             <w:r>
               <w:rPr>
@@ -308,7 +390,7 @@
               <w14:ligatures w14:val="standardContextual"/>
             </w:rPr>
           </w:pPr>
-          <w:hyperlink w:anchor="_Toc201274986" w:history="1">
+          <w:hyperlink w:anchor="_Toc201275726" w:history="1">
             <w:r>
               <w:rPr>
                 <w:rStyle w:val="Hyperlink"/>
@@ -335,7 +417,7 @@
                 <w:noProof/>
                 <w:webHidden/>
               </w:rPr>
-              <w:instrText xml:space="preserve"> PAGEREF _Toc201274986 \h </w:instrText>
+              <w:instrText xml:space="preserve"> PAGEREF _Toc201275726 \h </w:instrText>
             </w:r>
             <w:r>
               <w:rPr>
@@ -383,7 +465,7 @@
               <w14:ligatures w14:val="standardContextual"/>
             </w:rPr>
           </w:pPr>
-          <w:hyperlink w:anchor="_Toc201274987" w:history="1">
+          <w:hyperlink w:anchor="_Toc201275727" w:history="1">
             <w:r>
               <w:rPr>
                 <w:rStyle w:val="Hyperlink"/>
@@ -410,7 +492,7 @@
                 <w:noProof/>
                 <w:webHidden/>
               </w:rPr>
-              <w:instrText xml:space="preserve"> PAGEREF _Toc201274987 \h </w:instrText>
+              <w:instrText xml:space="preserve"> PAGEREF _Toc201275727 \h </w:instrText>
             </w:r>
             <w:r>
               <w:rPr>
@@ -458,7 +540,7 @@
               <w14:ligatures w14:val="standardContextual"/>
             </w:rPr>
           </w:pPr>
-          <w:hyperlink w:anchor="_Toc201274988" w:history="1">
+          <w:hyperlink w:anchor="_Toc201275728" w:history="1">
             <w:r>
               <w:rPr>
                 <w:rStyle w:val="Hyperlink"/>
@@ -485,7 +567,7 @@
                 <w:noProof/>
                 <w:webHidden/>
               </w:rPr>
-              <w:instrText xml:space="preserve"> PAGEREF _Toc201274988 \h </w:instrText>
+              <w:instrText xml:space="preserve"> PAGEREF _Toc201275728 \h </w:instrText>
             </w:r>
             <w:r>
               <w:rPr>
@@ -533,7 +615,7 @@
               <w14:ligatures w14:val="standardContextual"/>
             </w:rPr>
           </w:pPr>
-          <w:hyperlink w:anchor="_Toc201274989" w:history="1">
+          <w:hyperlink w:anchor="_Toc201275729" w:history="1">
             <w:r>
               <w:rPr>
                 <w:rStyle w:val="Hyperlink"/>
@@ -560,7 +642,7 @@
                 <w:noProof/>
                 <w:webHidden/>
               </w:rPr>
-              <w:instrText xml:space="preserve"> PAGEREF _Toc201274989 \h </w:instrText>
+              <w:instrText xml:space="preserve"> PAGEREF _Toc201275729 \h </w:instrText>
             </w:r>
             <w:r>
               <w:rPr>
@@ -608,7 +690,7 @@
               <w14:ligatures w14:val="standardContextual"/>
             </w:rPr>
           </w:pPr>
-          <w:hyperlink w:anchor="_Toc201274990" w:history="1">
+          <w:hyperlink w:anchor="_Toc201275730" w:history="1">
             <w:r>
               <w:rPr>
                 <w:rStyle w:val="Hyperlink"/>
@@ -635,7 +717,7 @@
                 <w:noProof/>
                 <w:webHidden/>
               </w:rPr>
-              <w:instrText xml:space="preserve"> PAGEREF _Toc201274990 \h </w:instrText>
+              <w:instrText xml:space="preserve"> PAGEREF _Toc201275730 \h </w:instrText>
             </w:r>
             <w:r>
               <w:rPr>
@@ -683,7 +765,7 @@
               <w14:ligatures w14:val="standardContextual"/>
             </w:rPr>
           </w:pPr>
-          <w:hyperlink w:anchor="_Toc201274991" w:history="1">
+          <w:hyperlink w:anchor="_Toc201275731" w:history="1">
             <w:r>
               <w:rPr>
                 <w:rStyle w:val="Hyperlink"/>
@@ -710,7 +792,7 @@
                 <w:noProof/>
                 <w:webHidden/>
               </w:rPr>
-              <w:instrText xml:space="preserve"> PAGEREF _Toc201274991 \h </w:instrText>
+              <w:instrText xml:space="preserve"> PAGEREF _Toc201275731 \h </w:instrText>
             </w:r>
             <w:r>
               <w:rPr>
@@ -758,7 +840,7 @@
               <w14:ligatures w14:val="standardContextual"/>
             </w:rPr>
           </w:pPr>
-          <w:hyperlink w:anchor="_Toc201274992" w:history="1">
+          <w:hyperlink w:anchor="_Toc201275732" w:history="1">
             <w:r>
               <w:rPr>
                 <w:rStyle w:val="Hyperlink"/>
@@ -785,7 +867,7 @@
                 <w:noProof/>
                 <w:webHidden/>
               </w:rPr>
-              <w:instrText xml:space="preserve"> PAGEREF _Toc201274992 \h </w:instrText>
+              <w:instrText xml:space="preserve"> PAGEREF _Toc201275732 \h </w:instrText>
             </w:r>
             <w:r>
               <w:rPr>
@@ -833,7 +915,7 @@
               <w14:ligatures w14:val="standardContextual"/>
             </w:rPr>
           </w:pPr>
-          <w:hyperlink w:anchor="_Toc201274993" w:history="1">
+          <w:hyperlink w:anchor="_Toc201275733" w:history="1">
             <w:r>
               <w:rPr>
                 <w:rStyle w:val="Hyperlink"/>
@@ -860,7 +942,7 @@
                 <w:noProof/>
                 <w:webHidden/>
               </w:rPr>
-              <w:instrText xml:space="preserve"> PAGEREF _Toc201274993 \h </w:instrText>
+              <w:instrText xml:space="preserve"> PAGEREF _Toc201275733 \h </w:instrText>
             </w:r>
             <w:r>
               <w:rPr>
@@ -908,13 +990,13 @@
               <w14:ligatures w14:val="standardContextual"/>
             </w:rPr>
           </w:pPr>
-          <w:hyperlink w:anchor="_Toc201274994" w:history="1">
+          <w:hyperlink w:anchor="_Toc201275734" w:history="1">
             <w:r>
               <w:rPr>
                 <w:rStyle w:val="Hyperlink"/>
                 <w:noProof/>
               </w:rPr>
-              <w:t>4. Branching</w:t>
+              <w:t>4. Branching &amp; Merging Changes</w:t>
             </w:r>
             <w:r>
               <w:rPr>
@@ -935,7 +1017,7 @@
                 <w:noProof/>
                 <w:webHidden/>
               </w:rPr>
-              <w:instrText xml:space="preserve"> PAGEREF _Toc201274994 \h </w:instrText>
+              <w:instrText xml:space="preserve"> PAGEREF _Toc201275734 \h </w:instrText>
             </w:r>
             <w:r>
               <w:rPr>
@@ -983,13 +1065,13 @@
               <w14:ligatures w14:val="standardContextual"/>
             </w:rPr>
           </w:pPr>
-          <w:hyperlink w:anchor="_Toc201274995" w:history="1">
+          <w:hyperlink w:anchor="_Toc201275735" w:history="1">
             <w:r>
               <w:rPr>
                 <w:rStyle w:val="Hyperlink"/>
                 <w:noProof/>
               </w:rPr>
-              <w:t>4.1 Branching on GitHub Website</w:t>
+              <w:t>4.1 Using GitHub Website</w:t>
             </w:r>
             <w:r>
               <w:rPr>
@@ -1010,7 +1092,155 @@
                 <w:noProof/>
                 <w:webHidden/>
               </w:rPr>
-              <w:instrText xml:space="preserve"> PAGEREF _Toc201274995 \h </w:instrText>
+              <w:instrText xml:space="preserve"> PAGEREF _Toc201275735 \h </w:instrText>
+            </w:r>
+            <w:r>
+              <w:rPr>
+                <w:noProof/>
+                <w:webHidden/>
+              </w:rPr>
+            </w:r>
+            <w:r>
+              <w:rPr>
+                <w:noProof/>
+                <w:webHidden/>
+              </w:rPr>
+              <w:fldChar w:fldCharType="separate"/>
+            </w:r>
+            <w:r>
+              <w:rPr>
+                <w:noProof/>
+                <w:webHidden/>
+              </w:rPr>
+              <w:t>6</w:t>
+            </w:r>
+            <w:r>
+              <w:rPr>
+                <w:noProof/>
+                <w:webHidden/>
+              </w:rPr>
+              <w:fldChar w:fldCharType="end"/>
+            </w:r>
+          </w:hyperlink>
+        </w:p>
+        <w:p>
+          <w:pPr>
+            <w:pStyle w:val="TOC3"/>
+            <w:tabs>
+              <w:tab w:val="right" w:leader="dot" w:pos="9350"/>
+            </w:tabs>
+            <w:rPr>
+              <w:rFonts w:asciiTheme="minorHAnsi" w:hAnsiTheme="minorHAnsi" w:cstheme="minorBidi"/>
+              <w:i w:val="0"/>
+              <w:noProof/>
+              <w:kern w:val="2"/>
+              <w:sz w:val="24"/>
+              <w:szCs w:val="24"/>
+              <w14:ligatures w14:val="standardContextual"/>
+            </w:rPr>
+          </w:pPr>
+          <w:hyperlink w:anchor="_Toc201275736" w:history="1">
+            <w:r>
+              <w:rPr>
+                <w:rStyle w:val="Hyperlink"/>
+                <w:noProof/>
+              </w:rPr>
+              <w:t>4.1a Creating a Branch</w:t>
+            </w:r>
+            <w:r>
+              <w:rPr>
+                <w:noProof/>
+                <w:webHidden/>
+              </w:rPr>
+              <w:tab/>
+            </w:r>
+            <w:r>
+              <w:rPr>
+                <w:noProof/>
+                <w:webHidden/>
+              </w:rPr>
+              <w:fldChar w:fldCharType="begin"/>
+            </w:r>
+            <w:r>
+              <w:rPr>
+                <w:noProof/>
+                <w:webHidden/>
+              </w:rPr>
+              <w:instrText xml:space="preserve"> PAGEREF _Toc201275736 \h </w:instrText>
+            </w:r>
+            <w:r>
+              <w:rPr>
+                <w:noProof/>
+                <w:webHidden/>
+              </w:rPr>
+            </w:r>
+            <w:r>
+              <w:rPr>
+                <w:noProof/>
+                <w:webHidden/>
+              </w:rPr>
+              <w:fldChar w:fldCharType="separate"/>
+            </w:r>
+            <w:r>
+              <w:rPr>
+                <w:noProof/>
+                <w:webHidden/>
+              </w:rPr>
+              <w:t>6</w:t>
+            </w:r>
+            <w:r>
+              <w:rPr>
+                <w:noProof/>
+                <w:webHidden/>
+              </w:rPr>
+              <w:fldChar w:fldCharType="end"/>
+            </w:r>
+          </w:hyperlink>
+        </w:p>
+        <w:p>
+          <w:pPr>
+            <w:pStyle w:val="TOC3"/>
+            <w:tabs>
+              <w:tab w:val="right" w:leader="dot" w:pos="9350"/>
+            </w:tabs>
+            <w:rPr>
+              <w:rFonts w:asciiTheme="minorHAnsi" w:hAnsiTheme="minorHAnsi" w:cstheme="minorBidi"/>
+              <w:i w:val="0"/>
+              <w:noProof/>
+              <w:kern w:val="2"/>
+              <w:sz w:val="24"/>
+              <w:szCs w:val="24"/>
+              <w14:ligatures w14:val="standardContextual"/>
+            </w:rPr>
+          </w:pPr>
+          <w:hyperlink w:anchor="_Toc201275737" w:history="1">
+            <w:r>
+              <w:rPr>
+                <w:rStyle w:val="Hyperlink"/>
+                <w:noProof/>
+              </w:rPr>
+              <w:t>4.1b Merging Changes</w:t>
+            </w:r>
+            <w:r>
+              <w:rPr>
+                <w:noProof/>
+                <w:webHidden/>
+              </w:rPr>
+              <w:tab/>
+            </w:r>
+            <w:r>
+              <w:rPr>
+                <w:noProof/>
+                <w:webHidden/>
+              </w:rPr>
+              <w:fldChar w:fldCharType="begin"/>
+            </w:r>
+            <w:r>
+              <w:rPr>
+                <w:noProof/>
+                <w:webHidden/>
+              </w:rPr>
+              <w:instrText xml:space="preserve"> PAGEREF _Toc201275737 \h </w:instrText>
             </w:r>
             <w:r>
               <w:rPr>
@@ -1058,13 +1288,13 @@
               <w14:ligatures w14:val="standardContextual"/>
             </w:rPr>
           </w:pPr>
-          <w:hyperlink w:anchor="_Toc201274996" w:history="1">
+          <w:hyperlink w:anchor="_Toc201275738" w:history="1">
             <w:r>
               <w:rPr>
                 <w:rStyle w:val="Hyperlink"/>
                 <w:noProof/>
               </w:rPr>
-              <w:t>4.2 Branching in GitHub Desktop</w:t>
+              <w:t>4.2 Using GitHub Desktop</w:t>
             </w:r>
             <w:r>
               <w:rPr>
@@ -1085,7 +1315,155 @@
                 <w:noProof/>
                 <w:webHidden/>
               </w:rPr>
-              <w:instrText xml:space="preserve"> PAGEREF _Toc201274996 \h </w:instrText>
+              <w:instrText xml:space="preserve"> PAGEREF _Toc201275738 \h </w:instrText>
+            </w:r>
+            <w:r>
+              <w:rPr>
+                <w:noProof/>
+                <w:webHidden/>
+              </w:rPr>
+            </w:r>
+            <w:r>
+              <w:rPr>
+                <w:noProof/>
+                <w:webHidden/>
+              </w:rPr>
+              <w:fldChar w:fldCharType="separate"/>
+            </w:r>
+            <w:r>
+              <w:rPr>
+                <w:noProof/>
+                <w:webHidden/>
+              </w:rPr>
+              <w:t>6</w:t>
+            </w:r>
+            <w:r>
+              <w:rPr>
+                <w:noProof/>
+                <w:webHidden/>
+              </w:rPr>
+              <w:fldChar w:fldCharType="end"/>
+            </w:r>
+          </w:hyperlink>
+        </w:p>
+        <w:p>
+          <w:pPr>
+            <w:pStyle w:val="TOC3"/>
+            <w:tabs>
+              <w:tab w:val="right" w:leader="dot" w:pos="9350"/>
+            </w:tabs>
+            <w:rPr>
+              <w:rFonts w:asciiTheme="minorHAnsi" w:hAnsiTheme="minorHAnsi" w:cstheme="minorBidi"/>
+              <w:i w:val="0"/>
+              <w:noProof/>
+              <w:kern w:val="2"/>
+              <w:sz w:val="24"/>
+              <w:szCs w:val="24"/>
+              <w14:ligatures w14:val="standardContextual"/>
+            </w:rPr>
+          </w:pPr>
+          <w:hyperlink w:anchor="_Toc201275739" w:history="1">
+            <w:r>
+              <w:rPr>
+                <w:rStyle w:val="Hyperlink"/>
+                <w:noProof/>
+              </w:rPr>
+              <w:t>4.2a Creating a Branch</w:t>
+            </w:r>
+            <w:r>
+              <w:rPr>
+                <w:noProof/>
+                <w:webHidden/>
+              </w:rPr>
+              <w:tab/>
+            </w:r>
+            <w:r>
+              <w:rPr>
+                <w:noProof/>
+                <w:webHidden/>
+              </w:rPr>
+              <w:fldChar w:fldCharType="begin"/>
+            </w:r>
+            <w:r>
+              <w:rPr>
+                <w:noProof/>
+                <w:webHidden/>
+              </w:rPr>
+              <w:instrText xml:space="preserve"> PAGEREF _Toc201275739 \h </w:instrText>
+            </w:r>
+            <w:r>
+              <w:rPr>
+                <w:noProof/>
+                <w:webHidden/>
+              </w:rPr>
+            </w:r>
+            <w:r>
+              <w:rPr>
+                <w:noProof/>
+                <w:webHidden/>
+              </w:rPr>
+              <w:fldChar w:fldCharType="separate"/>
+            </w:r>
+            <w:r>
+              <w:rPr>
+                <w:noProof/>
+                <w:webHidden/>
+              </w:rPr>
+              <w:t>6</w:t>
+            </w:r>
+            <w:r>
+              <w:rPr>
+                <w:noProof/>
+                <w:webHidden/>
+              </w:rPr>
+              <w:fldChar w:fldCharType="end"/>
+            </w:r>
+          </w:hyperlink>
+        </w:p>
+        <w:p>
+          <w:pPr>
+            <w:pStyle w:val="TOC3"/>
+            <w:tabs>
+              <w:tab w:val="right" w:leader="dot" w:pos="9350"/>
+            </w:tabs>
+            <w:rPr>
+              <w:rFonts w:asciiTheme="minorHAnsi" w:hAnsiTheme="minorHAnsi" w:cstheme="minorBidi"/>
+              <w:i w:val="0"/>
+              <w:noProof/>
+              <w:kern w:val="2"/>
+              <w:sz w:val="24"/>
+              <w:szCs w:val="24"/>
+              <w14:ligatures w14:val="standardContextual"/>
+            </w:rPr>
+          </w:pPr>
+          <w:hyperlink w:anchor="_Toc201275740" w:history="1">
+            <w:r>
+              <w:rPr>
+                <w:rStyle w:val="Hyperlink"/>
+                <w:noProof/>
+              </w:rPr>
+              <w:t>4.2b Merging Changes</w:t>
+            </w:r>
+            <w:r>
+              <w:rPr>
+                <w:noProof/>
+                <w:webHidden/>
+              </w:rPr>
+              <w:tab/>
+            </w:r>
+            <w:r>
+              <w:rPr>
+                <w:noProof/>
+                <w:webHidden/>
+              </w:rPr>
+              <w:fldChar w:fldCharType="begin"/>
+            </w:r>
+            <w:r>
+              <w:rPr>
+                <w:noProof/>
+                <w:webHidden/>
+              </w:rPr>
+              <w:instrText xml:space="preserve"> PAGEREF _Toc201275740 \h </w:instrText>
             </w:r>
             <w:r>
               <w:rPr>
@@ -1133,13 +1511,13 @@
               <w14:ligatures w14:val="standardContextual"/>
             </w:rPr>
           </w:pPr>
-          <w:hyperlink w:anchor="_Toc201274997" w:history="1">
+          <w:hyperlink w:anchor="_Toc201275741" w:history="1">
             <w:r>
               <w:rPr>
                 <w:rStyle w:val="Hyperlink"/>
                 <w:noProof/>
               </w:rPr>
-              <w:t>4.3 Branching in VS Code</w:t>
+              <w:t>4.3 Using Visual Studio Code</w:t>
             </w:r>
             <w:r>
               <w:rPr>
@@ -1160,7 +1538,7 @@
                 <w:noProof/>
                 <w:webHidden/>
               </w:rPr>
-              <w:instrText xml:space="preserve"> PAGEREF _Toc201274997 \h </w:instrText>
+              <w:instrText xml:space="preserve"> PAGEREF _Toc201275741 \h </w:instrText>
             </w:r>
             <w:r>
               <w:rPr>
@@ -1180,7 +1558,230 @@
                 <w:noProof/>
                 <w:webHidden/>
               </w:rPr>
-              <w:t>6</w:t>
+              <w:t>7</w:t>
+            </w:r>
+            <w:r>
+              <w:rPr>
+                <w:noProof/>
+                <w:webHidden/>
+              </w:rPr>
+              <w:fldChar w:fldCharType="end"/>
+            </w:r>
+          </w:hyperlink>
+        </w:p>
+        <w:p>
+          <w:pPr>
+            <w:pStyle w:val="TOC3"/>
+            <w:tabs>
+              <w:tab w:val="right" w:leader="dot" w:pos="9350"/>
+            </w:tabs>
+            <w:rPr>
+              <w:rFonts w:asciiTheme="minorHAnsi" w:hAnsiTheme="minorHAnsi" w:cstheme="minorBidi"/>
+              <w:i w:val="0"/>
+              <w:noProof/>
+              <w:kern w:val="2"/>
+              <w:sz w:val="24"/>
+              <w:szCs w:val="24"/>
+              <w14:ligatures w14:val="standardContextual"/>
+            </w:rPr>
+          </w:pPr>
+          <w:hyperlink w:anchor="_Toc201275742" w:history="1">
+            <w:r>
+              <w:rPr>
+                <w:rStyle w:val="Hyperlink"/>
+                <w:noProof/>
+              </w:rPr>
+              <w:t>4.3a Creating a Branch</w:t>
+            </w:r>
+            <w:r>
+              <w:rPr>
+                <w:noProof/>
+                <w:webHidden/>
+              </w:rPr>
+              <w:tab/>
+            </w:r>
+            <w:r>
+              <w:rPr>
+                <w:noProof/>
+                <w:webHidden/>
+              </w:rPr>
+              <w:fldChar w:fldCharType="begin"/>
+            </w:r>
+            <w:r>
+              <w:rPr>
+                <w:noProof/>
+                <w:webHidden/>
+              </w:rPr>
+              <w:instrText xml:space="preserve"> PAGEREF _Toc201275742 \h </w:instrText>
+            </w:r>
+            <w:r>
+              <w:rPr>
+                <w:noProof/>
+                <w:webHidden/>
+              </w:rPr>
+            </w:r>
+            <w:r>
+              <w:rPr>
+                <w:noProof/>
+                <w:webHidden/>
+              </w:rPr>
+              <w:fldChar w:fldCharType="separate"/>
+            </w:r>
+            <w:r>
+              <w:rPr>
+                <w:noProof/>
+                <w:webHidden/>
+              </w:rPr>
+              <w:t>7</w:t>
+            </w:r>
+            <w:r>
+              <w:rPr>
+                <w:noProof/>
+                <w:webHidden/>
+              </w:rPr>
+              <w:fldChar w:fldCharType="end"/>
+            </w:r>
+          </w:hyperlink>
+        </w:p>
+        <w:p>
+          <w:pPr>
+            <w:pStyle w:val="TOC3"/>
+            <w:tabs>
+              <w:tab w:val="right" w:leader="dot" w:pos="9350"/>
+            </w:tabs>
+            <w:rPr>
+              <w:rFonts w:asciiTheme="minorHAnsi" w:hAnsiTheme="minorHAnsi" w:cstheme="minorBidi"/>
+              <w:i w:val="0"/>
+              <w:noProof/>
+              <w:kern w:val="2"/>
+              <w:sz w:val="24"/>
+              <w:szCs w:val="24"/>
+              <w14:ligatures w14:val="standardContextual"/>
+            </w:rPr>
+          </w:pPr>
+          <w:hyperlink w:anchor="_Toc201275743" w:history="1">
+            <w:r>
+              <w:rPr>
+                <w:rStyle w:val="Hyperlink"/>
+                <w:noProof/>
+              </w:rPr>
+              <w:t>4.3b Merging Changes</w:t>
+            </w:r>
+            <w:r>
+              <w:rPr>
+                <w:noProof/>
+                <w:webHidden/>
+              </w:rPr>
+              <w:tab/>
+            </w:r>
+            <w:r>
+              <w:rPr>
+                <w:noProof/>
+                <w:webHidden/>
+              </w:rPr>
+              <w:fldChar w:fldCharType="begin"/>
+            </w:r>
+            <w:r>
+              <w:rPr>
+                <w:noProof/>
+                <w:webHidden/>
+              </w:rPr>
+              <w:instrText xml:space="preserve"> PAGEREF _Toc201275743 \h </w:instrText>
+            </w:r>
+            <w:r>
+              <w:rPr>
+                <w:noProof/>
+                <w:webHidden/>
+              </w:rPr>
+            </w:r>
+            <w:r>
+              <w:rPr>
+                <w:noProof/>
+                <w:webHidden/>
+              </w:rPr>
+              <w:fldChar w:fldCharType="separate"/>
+            </w:r>
+            <w:r>
+              <w:rPr>
+                <w:noProof/>
+                <w:webHidden/>
+              </w:rPr>
+              <w:t>7</w:t>
+            </w:r>
+            <w:r>
+              <w:rPr>
+                <w:noProof/>
+                <w:webHidden/>
+              </w:rPr>
+              <w:fldChar w:fldCharType="end"/>
+            </w:r>
+          </w:hyperlink>
+        </w:p>
+        <w:p>
+          <w:pPr>
+            <w:pStyle w:val="TOC2"/>
+            <w:tabs>
+              <w:tab w:val="right" w:leader="dot" w:pos="9350"/>
+            </w:tabs>
+            <w:rPr>
+              <w:rFonts w:asciiTheme="minorHAnsi" w:hAnsiTheme="minorHAnsi" w:cstheme="minorBidi"/>
+              <w:b w:val="0"/>
+              <w:bCs w:val="0"/>
+              <w:noProof/>
+              <w:kern w:val="2"/>
+              <w:sz w:val="24"/>
+              <w:szCs w:val="24"/>
+              <w14:ligatures w14:val="standardContextual"/>
+            </w:rPr>
+          </w:pPr>
+          <w:hyperlink w:anchor="_Toc201275744" w:history="1">
+            <w:r>
+              <w:rPr>
+                <w:rStyle w:val="Hyperlink"/>
+                <w:noProof/>
+              </w:rPr>
+              <w:t>4.4 Best Practices</w:t>
+            </w:r>
+            <w:r>
+              <w:rPr>
+                <w:noProof/>
+                <w:webHidden/>
+              </w:rPr>
+              <w:tab/>
+            </w:r>
+            <w:r>
+              <w:rPr>
+                <w:noProof/>
+                <w:webHidden/>
+              </w:rPr>
+              <w:fldChar w:fldCharType="begin"/>
+            </w:r>
+            <w:r>
+              <w:rPr>
+                <w:noProof/>
+                <w:webHidden/>
+              </w:rPr>
+              <w:instrText xml:space="preserve"> PAGEREF _Toc201275744 \h </w:instrText>
+            </w:r>
+            <w:r>
+              <w:rPr>
+                <w:noProof/>
+                <w:webHidden/>
+              </w:rPr>
+            </w:r>
+            <w:r>
+              <w:rPr>
+                <w:noProof/>
+                <w:webHidden/>
+              </w:rPr>
+              <w:fldChar w:fldCharType="separate"/>
+            </w:r>
+            <w:r>
+              <w:rPr>
+                <w:noProof/>
+                <w:webHidden/>
+              </w:rPr>
+              <w:t>7</w:t>
             </w:r>
             <w:r>
               <w:rPr>
@@ -1208,13 +1809,13 @@
               <w14:ligatures w14:val="standardContextual"/>
             </w:rPr>
           </w:pPr>
-          <w:hyperlink w:anchor="_Toc201274998" w:history="1">
+          <w:hyperlink w:anchor="_Toc201275745" w:history="1">
             <w:r>
               <w:rPr>
                 <w:rStyle w:val="Hyperlink"/>
                 <w:noProof/>
               </w:rPr>
-              <w:t>4. Branching &amp; Merging Changes</w:t>
+              <w:t>5. Working with Public vs Private Repositories</w:t>
             </w:r>
             <w:r>
               <w:rPr>
@@ -1235,7 +1836,7 @@
                 <w:noProof/>
                 <w:webHidden/>
               </w:rPr>
-              <w:instrText xml:space="preserve"> PAGEREF _Toc201274998 \h </w:instrText>
+              <w:instrText xml:space="preserve"> PAGEREF _Toc201275745 \h </w:instrText>
             </w:r>
             <w:r>
               <w:rPr>
@@ -1283,13 +1884,13 @@
               <w14:ligatures w14:val="standardContextual"/>
             </w:rPr>
           </w:pPr>
-          <w:hyperlink w:anchor="_Toc201274999" w:history="1">
+          <w:hyperlink w:anchor="_Toc201275746" w:history="1">
             <w:r>
               <w:rPr>
                 <w:rStyle w:val="Hyperlink"/>
                 <w:noProof/>
               </w:rPr>
-              <w:t>4.1 Using GitHub Website</w:t>
+              <w:t>5.1 Using GitHub Website</w:t>
             </w:r>
             <w:r>
               <w:rPr>
@@ -1310,155 +1911,7 @@
                 <w:noProof/>
                 <w:webHidden/>
               </w:rPr>
-              <w:instrText xml:space="preserve"> PAGEREF _Toc201274999 \h </w:instrText>
-            </w:r>
-            <w:r>
-              <w:rPr>
-                <w:noProof/>
-                <w:webHidden/>
-              </w:rPr>
-            </w:r>
-            <w:r>
-              <w:rPr>
-                <w:noProof/>
-                <w:webHidden/>
-              </w:rPr>
-              <w:fldChar w:fldCharType="separate"/>
-            </w:r>
-            <w:r>
-              <w:rPr>
-                <w:noProof/>
-                <w:webHidden/>
-              </w:rPr>
-              <w:t>7</w:t>
-            </w:r>
-            <w:r>
-              <w:rPr>
-                <w:noProof/>
-                <w:webHidden/>
-              </w:rPr>
-              <w:fldChar w:fldCharType="end"/>
-            </w:r>
-          </w:hyperlink>
-        </w:p>
-        <w:p>
-          <w:pPr>
-            <w:pStyle w:val="TOC3"/>
-            <w:tabs>
-              <w:tab w:val="right" w:leader="dot" w:pos="9350"/>
-            </w:tabs>
-            <w:rPr>
-              <w:rFonts w:asciiTheme="minorHAnsi" w:hAnsiTheme="minorHAnsi" w:cstheme="minorBidi"/>
-              <w:i w:val="0"/>
-              <w:noProof/>
-              <w:kern w:val="2"/>
-              <w:sz w:val="24"/>
-              <w:szCs w:val="24"/>
-              <w14:ligatures w14:val="standardContextual"/>
-            </w:rPr>
-          </w:pPr>
-          <w:hyperlink w:anchor="_Toc201275000" w:history="1">
-            <w:r>
-              <w:rPr>
-                <w:rStyle w:val="Hyperlink"/>
-                <w:noProof/>
-              </w:rPr>
-              <w:t>4.1a Creating a Branch</w:t>
-            </w:r>
-            <w:r>
-              <w:rPr>
-                <w:noProof/>
-                <w:webHidden/>
-              </w:rPr>
-              <w:tab/>
-            </w:r>
-            <w:r>
-              <w:rPr>
-                <w:noProof/>
-                <w:webHidden/>
-              </w:rPr>
-              <w:fldChar w:fldCharType="begin"/>
-            </w:r>
-            <w:r>
-              <w:rPr>
-                <w:noProof/>
-                <w:webHidden/>
-              </w:rPr>
-              <w:instrText xml:space="preserve"> PAGEREF _Toc201275000 \h </w:instrText>
-            </w:r>
-            <w:r>
-              <w:rPr>
-                <w:noProof/>
-                <w:webHidden/>
-              </w:rPr>
-            </w:r>
-            <w:r>
-              <w:rPr>
-                <w:noProof/>
-                <w:webHidden/>
-              </w:rPr>
-              <w:fldChar w:fldCharType="separate"/>
-            </w:r>
-            <w:r>
-              <w:rPr>
-                <w:noProof/>
-                <w:webHidden/>
-              </w:rPr>
-              <w:t>7</w:t>
-            </w:r>
-            <w:r>
-              <w:rPr>
-                <w:noProof/>
-                <w:webHidden/>
-              </w:rPr>
-              <w:fldChar w:fldCharType="end"/>
-            </w:r>
-          </w:hyperlink>
-        </w:p>
-        <w:p>
-          <w:pPr>
-            <w:pStyle w:val="TOC3"/>
-            <w:tabs>
-              <w:tab w:val="right" w:leader="dot" w:pos="9350"/>
-            </w:tabs>
-            <w:rPr>
-              <w:rFonts w:asciiTheme="minorHAnsi" w:hAnsiTheme="minorHAnsi" w:cstheme="minorBidi"/>
-              <w:i w:val="0"/>
-              <w:noProof/>
-              <w:kern w:val="2"/>
-              <w:sz w:val="24"/>
-              <w:szCs w:val="24"/>
-              <w14:ligatures w14:val="standardContextual"/>
-            </w:rPr>
-          </w:pPr>
-          <w:hyperlink w:anchor="_Toc201275001" w:history="1">
-            <w:r>
-              <w:rPr>
-                <w:rStyle w:val="Hyperlink"/>
-                <w:noProof/>
-              </w:rPr>
-              <w:t>4.1b Merging Changes</w:t>
-            </w:r>
-            <w:r>
-              <w:rPr>
-                <w:noProof/>
-                <w:webHidden/>
-              </w:rPr>
-              <w:tab/>
-            </w:r>
-            <w:r>
-              <w:rPr>
-                <w:noProof/>
-                <w:webHidden/>
-              </w:rPr>
-              <w:fldChar w:fldCharType="begin"/>
-            </w:r>
-            <w:r>
-              <w:rPr>
-                <w:noProof/>
-                <w:webHidden/>
-              </w:rPr>
-              <w:instrText xml:space="preserve"> PAGEREF _Toc201275001 \h </w:instrText>
+              <w:instrText xml:space="preserve"> PAGEREF _Toc201275746 \h </w:instrText>
             </w:r>
             <w:r>
               <w:rPr>
@@ -1506,13 +1959,13 @@
               <w14:ligatures w14:val="standardContextual"/>
             </w:rPr>
           </w:pPr>
-          <w:hyperlink w:anchor="_Toc201275002" w:history="1">
+          <w:hyperlink w:anchor="_Toc201275747" w:history="1">
             <w:r>
               <w:rPr>
                 <w:rStyle w:val="Hyperlink"/>
                 <w:noProof/>
               </w:rPr>
-              <w:t>4.2 Using GitHub Desktop</w:t>
+              <w:t>5.2 Using GitHub Desktop</w:t>
             </w:r>
             <w:r>
               <w:rPr>
@@ -1533,7 +1986,7 @@
                 <w:noProof/>
                 <w:webHidden/>
               </w:rPr>
-              <w:instrText xml:space="preserve"> PAGEREF _Toc201275002 \h </w:instrText>
+              <w:instrText xml:space="preserve"> PAGEREF _Toc201275747 \h </w:instrText>
             </w:r>
             <w:r>
               <w:rPr>
@@ -1553,155 +2006,7 @@
                 <w:noProof/>
                 <w:webHidden/>
               </w:rPr>
-              <w:t>7</w:t>
-            </w:r>
-            <w:r>
-              <w:rPr>
-                <w:noProof/>
-                <w:webHidden/>
-              </w:rPr>
-              <w:fldChar w:fldCharType="end"/>
-            </w:r>
-          </w:hyperlink>
-        </w:p>
-        <w:p>
-          <w:pPr>
-            <w:pStyle w:val="TOC3"/>
-            <w:tabs>
-              <w:tab w:val="right" w:leader="dot" w:pos="9350"/>
-            </w:tabs>
-            <w:rPr>
-              <w:rFonts w:asciiTheme="minorHAnsi" w:hAnsiTheme="minorHAnsi" w:cstheme="minorBidi"/>
-              <w:i w:val="0"/>
-              <w:noProof/>
-              <w:kern w:val="2"/>
-              <w:sz w:val="24"/>
-              <w:szCs w:val="24"/>
-              <w14:ligatures w14:val="standardContextual"/>
-            </w:rPr>
-          </w:pPr>
-          <w:hyperlink w:anchor="_Toc201275003" w:history="1">
-            <w:r>
-              <w:rPr>
-                <w:rStyle w:val="Hyperlink"/>
-                <w:noProof/>
-              </w:rPr>
-              <w:t>4.2a Creating a Branch</w:t>
-            </w:r>
-            <w:r>
-              <w:rPr>
-                <w:noProof/>
-                <w:webHidden/>
-              </w:rPr>
-              <w:tab/>
-            </w:r>
-            <w:r>
-              <w:rPr>
-                <w:noProof/>
-                <w:webHidden/>
-              </w:rPr>
-              <w:fldChar w:fldCharType="begin"/>
-            </w:r>
-            <w:r>
-              <w:rPr>
-                <w:noProof/>
-                <w:webHidden/>
-              </w:rPr>
-              <w:instrText xml:space="preserve"> PAGEREF _Toc201275003 \h </w:instrText>
-            </w:r>
-            <w:r>
-              <w:rPr>
-                <w:noProof/>
-                <w:webHidden/>
-              </w:rPr>
-            </w:r>
-            <w:r>
-              <w:rPr>
-                <w:noProof/>
-                <w:webHidden/>
-              </w:rPr>
-              <w:fldChar w:fldCharType="separate"/>
-            </w:r>
-            <w:r>
-              <w:rPr>
-                <w:noProof/>
-                <w:webHidden/>
-              </w:rPr>
-              <w:t>7</w:t>
-            </w:r>
-            <w:r>
-              <w:rPr>
-                <w:noProof/>
-                <w:webHidden/>
-              </w:rPr>
-              <w:fldChar w:fldCharType="end"/>
-            </w:r>
-          </w:hyperlink>
-        </w:p>
-        <w:p>
-          <w:pPr>
-            <w:pStyle w:val="TOC3"/>
-            <w:tabs>
-              <w:tab w:val="right" w:leader="dot" w:pos="9350"/>
-            </w:tabs>
-            <w:rPr>
-              <w:rFonts w:asciiTheme="minorHAnsi" w:hAnsiTheme="minorHAnsi" w:cstheme="minorBidi"/>
-              <w:i w:val="0"/>
-              <w:noProof/>
-              <w:kern w:val="2"/>
-              <w:sz w:val="24"/>
-              <w:szCs w:val="24"/>
-              <w14:ligatures w14:val="standardContextual"/>
-            </w:rPr>
-          </w:pPr>
-          <w:hyperlink w:anchor="_Toc201275004" w:history="1">
-            <w:r>
-              <w:rPr>
-                <w:rStyle w:val="Hyperlink"/>
-                <w:noProof/>
-              </w:rPr>
-              <w:t>4.2b Merging Changes</w:t>
-            </w:r>
-            <w:r>
-              <w:rPr>
-                <w:noProof/>
-                <w:webHidden/>
-              </w:rPr>
-              <w:tab/>
-            </w:r>
-            <w:r>
-              <w:rPr>
-                <w:noProof/>
-                <w:webHidden/>
-              </w:rPr>
-              <w:fldChar w:fldCharType="begin"/>
-            </w:r>
-            <w:r>
-              <w:rPr>
-                <w:noProof/>
-                <w:webHidden/>
-              </w:rPr>
-              <w:instrText xml:space="preserve"> PAGEREF _Toc201275004 \h </w:instrText>
-            </w:r>
-            <w:r>
-              <w:rPr>
-                <w:noProof/>
-                <w:webHidden/>
-              </w:rPr>
-            </w:r>
-            <w:r>
-              <w:rPr>
-                <w:noProof/>
-                <w:webHidden/>
-              </w:rPr>
-              <w:fldChar w:fldCharType="separate"/>
-            </w:r>
-            <w:r>
-              <w:rPr>
-                <w:noProof/>
-                <w:webHidden/>
-              </w:rPr>
-              <w:t>7</w:t>
+              <w:t>8</w:t>
             </w:r>
             <w:r>
               <w:rPr>
@@ -1729,13 +2034,13 @@
               <w14:ligatures w14:val="standardContextual"/>
             </w:rPr>
           </w:pPr>
-          <w:hyperlink w:anchor="_Toc201275005" w:history="1">
+          <w:hyperlink w:anchor="_Toc201275748" w:history="1">
             <w:r>
               <w:rPr>
                 <w:rStyle w:val="Hyperlink"/>
                 <w:noProof/>
               </w:rPr>
-              <w:t>4.3 Using Visual Studio Code</w:t>
+              <w:t>5.3 Using Visual Studio Code</w:t>
             </w:r>
             <w:r>
               <w:rPr>
@@ -1756,7 +2061,7 @@
                 <w:noProof/>
                 <w:webHidden/>
               </w:rPr>
-              <w:instrText xml:space="preserve"> PAGEREF _Toc201275005 \h </w:instrText>
+              <w:instrText xml:space="preserve"> PAGEREF _Toc201275748 \h </w:instrText>
             </w:r>
             <w:r>
               <w:rPr>
@@ -1789,13 +2094,14 @@
         </w:p>
         <w:p>
           <w:pPr>
-            <w:pStyle w:val="TOC3"/>
+            <w:pStyle w:val="TOC1"/>
             <w:tabs>
               <w:tab w:val="right" w:leader="dot" w:pos="9350"/>
             </w:tabs>
             <w:rPr>
-              <w:rFonts w:asciiTheme="minorHAnsi" w:hAnsiTheme="minorHAnsi" w:cstheme="minorBidi"/>
-              <w:i w:val="0"/>
+              <w:rFonts w:asciiTheme="minorHAnsi" w:hAnsiTheme="minorHAnsi"/>
+              <w:bCs w:val="0"/>
+              <w:caps w:val="0"/>
               <w:noProof/>
               <w:kern w:val="2"/>
               <w:sz w:val="24"/>
@@ -1803,13 +2109,13 @@
               <w14:ligatures w14:val="standardContextual"/>
             </w:rPr>
           </w:pPr>
-          <w:hyperlink w:anchor="_Toc201275006" w:history="1">
+          <w:hyperlink w:anchor="_Toc201275749" w:history="1">
             <w:r>
               <w:rPr>
                 <w:rStyle w:val="Hyperlink"/>
                 <w:noProof/>
               </w:rPr>
-              <w:t>4.3a Creating a Branch</w:t>
+              <w:t>6. Understanding and Using .gitignore</w:t>
             </w:r>
             <w:r>
               <w:rPr>
@@ -1830,7 +2136,7 @@
                 <w:noProof/>
                 <w:webHidden/>
               </w:rPr>
-              <w:instrText xml:space="preserve"> PAGEREF _Toc201275006 \h </w:instrText>
+              <w:instrText xml:space="preserve"> PAGEREF _Toc201275749 \h </w:instrText>
             </w:r>
             <w:r>
               <w:rPr>
@@ -1850,81 +2156,7 @@
                 <w:noProof/>
                 <w:webHidden/>
               </w:rPr>
-              <w:t>8</w:t>
-            </w:r>
-            <w:r>
-              <w:rPr>
-                <w:noProof/>
-                <w:webHidden/>
-              </w:rPr>
-              <w:fldChar w:fldCharType="end"/>
-            </w:r>
-          </w:hyperlink>
-        </w:p>
-        <w:p>
-          <w:pPr>
-            <w:pStyle w:val="TOC3"/>
-            <w:tabs>
-              <w:tab w:val="right" w:leader="dot" w:pos="9350"/>
-            </w:tabs>
-            <w:rPr>
-              <w:rFonts w:asciiTheme="minorHAnsi" w:hAnsiTheme="minorHAnsi" w:cstheme="minorBidi"/>
-              <w:i w:val="0"/>
-              <w:noProof/>
-              <w:kern w:val="2"/>
-              <w:sz w:val="24"/>
-              <w:szCs w:val="24"/>
-              <w14:ligatures w14:val="standardContextual"/>
-            </w:rPr>
-          </w:pPr>
-          <w:hyperlink w:anchor="_Toc201275007" w:history="1">
-            <w:r>
-              <w:rPr>
-                <w:rStyle w:val="Hyperlink"/>
-                <w:noProof/>
-              </w:rPr>
-              <w:t>4.3b Merging Changes</w:t>
-            </w:r>
-            <w:r>
-              <w:rPr>
-                <w:noProof/>
-                <w:webHidden/>
-              </w:rPr>
-              <w:tab/>
-            </w:r>
-            <w:r>
-              <w:rPr>
-                <w:noProof/>
-                <w:webHidden/>
-              </w:rPr>
-              <w:fldChar w:fldCharType="begin"/>
-            </w:r>
-            <w:r>
-              <w:rPr>
-                <w:noProof/>
-                <w:webHidden/>
-              </w:rPr>
-              <w:instrText xml:space="preserve"> PAGEREF _Toc201275007 \h </w:instrText>
-            </w:r>
-            <w:r>
-              <w:rPr>
-                <w:noProof/>
-                <w:webHidden/>
-              </w:rPr>
-            </w:r>
-            <w:r>
-              <w:rPr>
-                <w:noProof/>
-                <w:webHidden/>
-              </w:rPr>
-              <w:fldChar w:fldCharType="separate"/>
-            </w:r>
-            <w:r>
-              <w:rPr>
-                <w:noProof/>
-                <w:webHidden/>
-              </w:rPr>
-              <w:t>8</w:t>
+              <w:t>9</w:t>
             </w:r>
             <w:r>
               <w:rPr>
@@ -1952,13 +2184,13 @@
               <w14:ligatures w14:val="standardContextual"/>
             </w:rPr>
           </w:pPr>
-          <w:hyperlink w:anchor="_Toc201275008" w:history="1">
+          <w:hyperlink w:anchor="_Toc201275750" w:history="1">
             <w:r>
               <w:rPr>
                 <w:rStyle w:val="Hyperlink"/>
                 <w:noProof/>
               </w:rPr>
-              <w:t>4.4 Best Practices</w:t>
+              <w:t>6.1 What is .gitignore?</w:t>
             </w:r>
             <w:r>
               <w:rPr>
@@ -1979,7 +2211,7 @@
                 <w:noProof/>
                 <w:webHidden/>
               </w:rPr>
-              <w:instrText xml:space="preserve"> PAGEREF _Toc201275008 \h </w:instrText>
+              <w:instrText xml:space="preserve"> PAGEREF _Toc201275750 \h </w:instrText>
             </w:r>
             <w:r>
               <w:rPr>
@@ -1999,82 +2231,7 @@
                 <w:noProof/>
                 <w:webHidden/>
               </w:rPr>
-              <w:t>8</w:t>
-            </w:r>
-            <w:r>
-              <w:rPr>
-                <w:noProof/>
-                <w:webHidden/>
-              </w:rPr>
-              <w:fldChar w:fldCharType="end"/>
-            </w:r>
-          </w:hyperlink>
-        </w:p>
-        <w:p>
-          <w:pPr>
-            <w:pStyle w:val="TOC1"/>
-            <w:tabs>
-              <w:tab w:val="right" w:leader="dot" w:pos="9350"/>
-            </w:tabs>
-            <w:rPr>
-              <w:rFonts w:asciiTheme="minorHAnsi" w:hAnsiTheme="minorHAnsi"/>
-              <w:bCs w:val="0"/>
-              <w:caps w:val="0"/>
-              <w:noProof/>
-              <w:kern w:val="2"/>
-              <w:sz w:val="24"/>
-              <w:szCs w:val="24"/>
-              <w14:ligatures w14:val="standardContextual"/>
-            </w:rPr>
-          </w:pPr>
-          <w:hyperlink w:anchor="_Toc201275009" w:history="1">
-            <w:r>
-              <w:rPr>
-                <w:rStyle w:val="Hyperlink"/>
-                <w:noProof/>
-              </w:rPr>
-              <w:t>5. Working with Public vs Private Repositories</w:t>
-            </w:r>
-            <w:r>
-              <w:rPr>
-                <w:noProof/>
-                <w:webHidden/>
-              </w:rPr>
-              <w:tab/>
-            </w:r>
-            <w:r>
-              <w:rPr>
-                <w:noProof/>
-                <w:webHidden/>
-              </w:rPr>
-              <w:fldChar w:fldCharType="begin"/>
-            </w:r>
-            <w:r>
-              <w:rPr>
-                <w:noProof/>
-                <w:webHidden/>
-              </w:rPr>
-              <w:instrText xml:space="preserve"> PAGEREF _Toc201275009 \h </w:instrText>
-            </w:r>
-            <w:r>
-              <w:rPr>
-                <w:noProof/>
-                <w:webHidden/>
-              </w:rPr>
-            </w:r>
-            <w:r>
-              <w:rPr>
-                <w:noProof/>
-                <w:webHidden/>
-              </w:rPr>
-              <w:fldChar w:fldCharType="separate"/>
-            </w:r>
-            <w:r>
-              <w:rPr>
-                <w:noProof/>
-                <w:webHidden/>
-              </w:rPr>
-              <w:t>8</w:t>
+              <w:t>9</w:t>
             </w:r>
             <w:r>
               <w:rPr>
@@ -2102,13 +2259,13 @@
               <w14:ligatures w14:val="standardContextual"/>
             </w:rPr>
           </w:pPr>
-          <w:hyperlink w:anchor="_Toc201275010" w:history="1">
+          <w:hyperlink w:anchor="_Toc201275751" w:history="1">
             <w:r>
               <w:rPr>
                 <w:rStyle w:val="Hyperlink"/>
                 <w:noProof/>
               </w:rPr>
-              <w:t>5.1 Using GitHub Website</w:t>
+              <w:t>6.2 How Does .gitignore Work?</w:t>
             </w:r>
             <w:r>
               <w:rPr>
@@ -2129,7 +2286,7 @@
                 <w:noProof/>
                 <w:webHidden/>
               </w:rPr>
-              <w:instrText xml:space="preserve"> PAGEREF _Toc201275010 \h </w:instrText>
+              <w:instrText xml:space="preserve"> PAGEREF _Toc201275751 \h </w:instrText>
             </w:r>
             <w:r>
               <w:rPr>
@@ -2149,7 +2306,7 @@
                 <w:noProof/>
                 <w:webHidden/>
               </w:rPr>
-              <w:t>8</w:t>
+              <w:t>9</w:t>
             </w:r>
             <w:r>
               <w:rPr>
@@ -2177,13 +2334,13 @@
               <w14:ligatures w14:val="standardContextual"/>
             </w:rPr>
           </w:pPr>
-          <w:hyperlink w:anchor="_Toc201275011" w:history="1">
+          <w:hyperlink w:anchor="_Toc201275752" w:history="1">
             <w:r>
               <w:rPr>
                 <w:rStyle w:val="Hyperlink"/>
                 <w:noProof/>
               </w:rPr>
-              <w:t>5.2 Using GitHub Desktop</w:t>
+              <w:t>6.3 Creating and Configuring .gitignore</w:t>
             </w:r>
             <w:r>
               <w:rPr>
@@ -2204,7 +2361,7 @@
                 <w:noProof/>
                 <w:webHidden/>
               </w:rPr>
-              <w:instrText xml:space="preserve"> PAGEREF _Toc201275011 \h </w:instrText>
+              <w:instrText xml:space="preserve"> PAGEREF _Toc201275752 \h </w:instrText>
             </w:r>
             <w:r>
               <w:rPr>
@@ -2252,13 +2409,13 @@
               <w14:ligatures w14:val="standardContextual"/>
             </w:rPr>
           </w:pPr>
-          <w:hyperlink w:anchor="_Toc201275012" w:history="1">
+          <w:hyperlink w:anchor="_Toc201275753" w:history="1">
             <w:r>
               <w:rPr>
                 <w:rStyle w:val="Hyperlink"/>
                 <w:noProof/>
               </w:rPr>
-              <w:t>5.3 Using Visual Studio Code</w:t>
+              <w:t>6.4 Common Use Cases</w:t>
             </w:r>
             <w:r>
               <w:rPr>
@@ -2279,82 +2436,7 @@
                 <w:noProof/>
                 <w:webHidden/>
               </w:rPr>
-              <w:instrText xml:space="preserve"> PAGEREF _Toc201275012 \h </w:instrText>
-            </w:r>
-            <w:r>
-              <w:rPr>
-                <w:noProof/>
-                <w:webHidden/>
-              </w:rPr>
-            </w:r>
-            <w:r>
-              <w:rPr>
-                <w:noProof/>
-                <w:webHidden/>
-              </w:rPr>
-              <w:fldChar w:fldCharType="separate"/>
-            </w:r>
-            <w:r>
-              <w:rPr>
-                <w:noProof/>
-                <w:webHidden/>
-              </w:rPr>
-              <w:t>9</w:t>
-            </w:r>
-            <w:r>
-              <w:rPr>
-                <w:noProof/>
-                <w:webHidden/>
-              </w:rPr>
-              <w:fldChar w:fldCharType="end"/>
-            </w:r>
-          </w:hyperlink>
-        </w:p>
-        <w:p>
-          <w:pPr>
-            <w:pStyle w:val="TOC1"/>
-            <w:tabs>
-              <w:tab w:val="right" w:leader="dot" w:pos="9350"/>
-            </w:tabs>
-            <w:rPr>
-              <w:rFonts w:asciiTheme="minorHAnsi" w:hAnsiTheme="minorHAnsi"/>
-              <w:bCs w:val="0"/>
-              <w:caps w:val="0"/>
-              <w:noProof/>
-              <w:kern w:val="2"/>
-              <w:sz w:val="24"/>
-              <w:szCs w:val="24"/>
-              <w14:ligatures w14:val="standardContextual"/>
-            </w:rPr>
-          </w:pPr>
-          <w:hyperlink w:anchor="_Toc201275013" w:history="1">
-            <w:r>
-              <w:rPr>
-                <w:rStyle w:val="Hyperlink"/>
-                <w:noProof/>
-              </w:rPr>
-              <w:t>6. Understanding and Using .gitignore</w:t>
-            </w:r>
-            <w:r>
-              <w:rPr>
-                <w:noProof/>
-                <w:webHidden/>
-              </w:rPr>
-              <w:tab/>
-            </w:r>
-            <w:r>
-              <w:rPr>
-                <w:noProof/>
-                <w:webHidden/>
-              </w:rPr>
-              <w:fldChar w:fldCharType="begin"/>
-            </w:r>
-            <w:r>
-              <w:rPr>
-                <w:noProof/>
-                <w:webHidden/>
-              </w:rPr>
-              <w:instrText xml:space="preserve"> PAGEREF _Toc201275013 \h </w:instrText>
+              <w:instrText xml:space="preserve"> PAGEREF _Toc201275753 \h </w:instrText>
             </w:r>
             <w:r>
               <w:rPr>
@@ -2402,13 +2484,13 @@
               <w14:ligatures w14:val="standardContextual"/>
             </w:rPr>
           </w:pPr>
-          <w:hyperlink w:anchor="_Toc201275014" w:history="1">
+          <w:hyperlink w:anchor="_Toc201275754" w:history="1">
             <w:r>
               <w:rPr>
                 <w:rStyle w:val="Hyperlink"/>
                 <w:noProof/>
               </w:rPr>
-              <w:t>6.1 What is .gitignore?</w:t>
+              <w:t>6.5 Using Predefined Templates</w:t>
             </w:r>
             <w:r>
               <w:rPr>
@@ -2429,7 +2511,7 @@
                 <w:noProof/>
                 <w:webHidden/>
               </w:rPr>
-              <w:instrText xml:space="preserve"> PAGEREF _Toc201275014 \h </w:instrText>
+              <w:instrText xml:space="preserve"> PAGEREF _Toc201275754 \h </w:instrText>
             </w:r>
             <w:r>
               <w:rPr>
@@ -2477,13 +2559,13 @@
               <w14:ligatures w14:val="standardContextual"/>
             </w:rPr>
           </w:pPr>
-          <w:hyperlink w:anchor="_Toc201275015" w:history="1">
+          <w:hyperlink w:anchor="_Toc201275755" w:history="1">
             <w:r>
               <w:rPr>
                 <w:rStyle w:val="Hyperlink"/>
                 <w:noProof/>
               </w:rPr>
-              <w:t>6.2 How Does .gitignore Work?</w:t>
+              <w:t>6.6 Best Practices for .gitignore</w:t>
             </w:r>
             <w:r>
               <w:rPr>
@@ -2504,7 +2586,7 @@
                 <w:noProof/>
                 <w:webHidden/>
               </w:rPr>
-              <w:instrText xml:space="preserve"> PAGEREF _Toc201275015 \h </w:instrText>
+              <w:instrText xml:space="preserve"> PAGEREF _Toc201275755 \h </w:instrText>
             </w:r>
             <w:r>
               <w:rPr>
@@ -2552,13 +2634,13 @@
               <w14:ligatures w14:val="standardContextual"/>
             </w:rPr>
           </w:pPr>
-          <w:hyperlink w:anchor="_Toc201275016" w:history="1">
+          <w:hyperlink w:anchor="_Toc201275756" w:history="1">
             <w:r>
               <w:rPr>
                 <w:rStyle w:val="Hyperlink"/>
                 <w:noProof/>
               </w:rPr>
-              <w:t>6.3 Creating and Configuring .gitignore</w:t>
+              <w:t>6.7 Checking .gitignore</w:t>
             </w:r>
             <w:r>
               <w:rPr>
@@ -2579,7 +2661,7 @@
                 <w:noProof/>
                 <w:webHidden/>
               </w:rPr>
-              <w:instrText xml:space="preserve"> PAGEREF _Toc201275016 \h </w:instrText>
+              <w:instrText xml:space="preserve"> PAGEREF _Toc201275756 \h </w:instrText>
             </w:r>
             <w:r>
               <w:rPr>
@@ -2600,306 +2682,6 @@
                 <w:webHidden/>
               </w:rPr>
               <w:t>10</w:t>
-            </w:r>
-            <w:r>
-              <w:rPr>
-                <w:noProof/>
-                <w:webHidden/>
-              </w:rPr>
-              <w:fldChar w:fldCharType="end"/>
-            </w:r>
-          </w:hyperlink>
-        </w:p>
-        <w:p>
-          <w:pPr>
-            <w:pStyle w:val="TOC2"/>
-            <w:tabs>
-              <w:tab w:val="right" w:leader="dot" w:pos="9350"/>
-            </w:tabs>
-            <w:rPr>
-              <w:rFonts w:asciiTheme="minorHAnsi" w:hAnsiTheme="minorHAnsi" w:cstheme="minorBidi"/>
-              <w:b w:val="0"/>
-              <w:bCs w:val="0"/>
-              <w:noProof/>
-              <w:kern w:val="2"/>
-              <w:sz w:val="24"/>
-              <w:szCs w:val="24"/>
-              <w14:ligatures w14:val="standardContextual"/>
-            </w:rPr>
-          </w:pPr>
-          <w:hyperlink w:anchor="_Toc201275017" w:history="1">
-            <w:r>
-              <w:rPr>
-                <w:rStyle w:val="Hyperlink"/>
-                <w:noProof/>
-              </w:rPr>
-              <w:t>6.4 Common Use Cases</w:t>
-            </w:r>
-            <w:r>
-              <w:rPr>
-                <w:noProof/>
-                <w:webHidden/>
-              </w:rPr>
-              <w:tab/>
-            </w:r>
-            <w:r>
-              <w:rPr>
-                <w:noProof/>
-                <w:webHidden/>
-              </w:rPr>
-              <w:fldChar w:fldCharType="begin"/>
-            </w:r>
-            <w:r>
-              <w:rPr>
-                <w:noProof/>
-                <w:webHidden/>
-              </w:rPr>
-              <w:instrText xml:space="preserve"> PAGEREF _Toc201275017 \h </w:instrText>
-            </w:r>
-            <w:r>
-              <w:rPr>
-                <w:noProof/>
-                <w:webHidden/>
-              </w:rPr>
-            </w:r>
-            <w:r>
-              <w:rPr>
-                <w:noProof/>
-                <w:webHidden/>
-              </w:rPr>
-              <w:fldChar w:fldCharType="separate"/>
-            </w:r>
-            <w:r>
-              <w:rPr>
-                <w:noProof/>
-                <w:webHidden/>
-              </w:rPr>
-              <w:t>11</w:t>
-            </w:r>
-            <w:r>
-              <w:rPr>
-                <w:noProof/>
-                <w:webHidden/>
-              </w:rPr>
-              <w:fldChar w:fldCharType="end"/>
-            </w:r>
-          </w:hyperlink>
-        </w:p>
-        <w:p>
-          <w:pPr>
-            <w:pStyle w:val="TOC2"/>
-            <w:tabs>
-              <w:tab w:val="right" w:leader="dot" w:pos="9350"/>
-            </w:tabs>
-            <w:rPr>
-              <w:rFonts w:asciiTheme="minorHAnsi" w:hAnsiTheme="minorHAnsi" w:cstheme="minorBidi"/>
-              <w:b w:val="0"/>
-              <w:bCs w:val="0"/>
-              <w:noProof/>
-              <w:kern w:val="2"/>
-              <w:sz w:val="24"/>
-              <w:szCs w:val="24"/>
-              <w14:ligatures w14:val="standardContextual"/>
-            </w:rPr>
-          </w:pPr>
-          <w:hyperlink w:anchor="_Toc201275018" w:history="1">
-            <w:r>
-              <w:rPr>
-                <w:rStyle w:val="Hyperlink"/>
-                <w:noProof/>
-              </w:rPr>
-              <w:t>6.5 Using Predefined Templates</w:t>
-            </w:r>
-            <w:r>
-              <w:rPr>
-                <w:noProof/>
-                <w:webHidden/>
-              </w:rPr>
-              <w:tab/>
-            </w:r>
-            <w:r>
-              <w:rPr>
-                <w:noProof/>
-                <w:webHidden/>
-              </w:rPr>
-              <w:fldChar w:fldCharType="begin"/>
-            </w:r>
-            <w:r>
-              <w:rPr>
-                <w:noProof/>
-                <w:webHidden/>
-              </w:rPr>
-              <w:instrText xml:space="preserve"> PAGEREF _Toc201275018 \h </w:instrText>
-            </w:r>
-            <w:r>
-              <w:rPr>
-                <w:noProof/>
-                <w:webHidden/>
-              </w:rPr>
-            </w:r>
-            <w:r>
-              <w:rPr>
-                <w:noProof/>
-                <w:webHidden/>
-              </w:rPr>
-              <w:fldChar w:fldCharType="separate"/>
-            </w:r>
-            <w:r>
-              <w:rPr>
-                <w:noProof/>
-                <w:webHidden/>
-              </w:rPr>
-              <w:t>11</w:t>
-            </w:r>
-            <w:r>
-              <w:rPr>
-                <w:noProof/>
-                <w:webHidden/>
-              </w:rPr>
-              <w:fldChar w:fldCharType="end"/>
-            </w:r>
-          </w:hyperlink>
-        </w:p>
-        <w:p>
-          <w:pPr>
-            <w:pStyle w:val="TOC2"/>
-            <w:tabs>
-              <w:tab w:val="right" w:leader="dot" w:pos="9350"/>
-            </w:tabs>
-            <w:rPr>
-              <w:rFonts w:asciiTheme="minorHAnsi" w:hAnsiTheme="minorHAnsi" w:cstheme="minorBidi"/>
-              <w:b w:val="0"/>
-              <w:bCs w:val="0"/>
-              <w:noProof/>
-              <w:kern w:val="2"/>
-              <w:sz w:val="24"/>
-              <w:szCs w:val="24"/>
-              <w14:ligatures w14:val="standardContextual"/>
-            </w:rPr>
-          </w:pPr>
-          <w:hyperlink w:anchor="_Toc201275019" w:history="1">
-            <w:r>
-              <w:rPr>
-                <w:rStyle w:val="Hyperlink"/>
-                <w:noProof/>
-              </w:rPr>
-              <w:t>6.6 Best Practices for .gitignore</w:t>
-            </w:r>
-            <w:r>
-              <w:rPr>
-                <w:noProof/>
-                <w:webHidden/>
-              </w:rPr>
-              <w:tab/>
-            </w:r>
-            <w:r>
-              <w:rPr>
-                <w:noProof/>
-                <w:webHidden/>
-              </w:rPr>
-              <w:fldChar w:fldCharType="begin"/>
-            </w:r>
-            <w:r>
-              <w:rPr>
-                <w:noProof/>
-                <w:webHidden/>
-              </w:rPr>
-              <w:instrText xml:space="preserve"> PAGEREF _Toc201275019 \h </w:instrText>
-            </w:r>
-            <w:r>
-              <w:rPr>
-                <w:noProof/>
-                <w:webHidden/>
-              </w:rPr>
-            </w:r>
-            <w:r>
-              <w:rPr>
-                <w:noProof/>
-                <w:webHidden/>
-              </w:rPr>
-              <w:fldChar w:fldCharType="separate"/>
-            </w:r>
-            <w:r>
-              <w:rPr>
-                <w:noProof/>
-                <w:webHidden/>
-              </w:rPr>
-              <w:t>11</w:t>
-            </w:r>
-            <w:r>
-              <w:rPr>
-                <w:noProof/>
-                <w:webHidden/>
-              </w:rPr>
-              <w:fldChar w:fldCharType="end"/>
-            </w:r>
-          </w:hyperlink>
-        </w:p>
-        <w:p>
-          <w:pPr>
-            <w:pStyle w:val="TOC2"/>
-            <w:tabs>
-              <w:tab w:val="right" w:leader="dot" w:pos="9350"/>
-            </w:tabs>
-            <w:rPr>
-              <w:rFonts w:asciiTheme="minorHAnsi" w:hAnsiTheme="minorHAnsi" w:cstheme="minorBidi"/>
-              <w:b w:val="0"/>
-              <w:bCs w:val="0"/>
-              <w:noProof/>
-              <w:kern w:val="2"/>
-              <w:sz w:val="24"/>
-              <w:szCs w:val="24"/>
-              <w14:ligatures w14:val="standardContextual"/>
-            </w:rPr>
-          </w:pPr>
-          <w:hyperlink w:anchor="_Toc201275020" w:history="1">
-            <w:r>
-              <w:rPr>
-                <w:rStyle w:val="Hyperlink"/>
-                <w:noProof/>
-              </w:rPr>
-              <w:t>6.7 Checking .gitignore</w:t>
-            </w:r>
-            <w:r>
-              <w:rPr>
-                <w:noProof/>
-                <w:webHidden/>
-              </w:rPr>
-              <w:tab/>
-            </w:r>
-            <w:r>
-              <w:rPr>
-                <w:noProof/>
-                <w:webHidden/>
-              </w:rPr>
-              <w:fldChar w:fldCharType="begin"/>
-            </w:r>
-            <w:r>
-              <w:rPr>
-                <w:noProof/>
-                <w:webHidden/>
-              </w:rPr>
-              <w:instrText xml:space="preserve"> PAGEREF _Toc201275020 \h </w:instrText>
-            </w:r>
-            <w:r>
-              <w:rPr>
-                <w:noProof/>
-                <w:webHidden/>
-              </w:rPr>
-            </w:r>
-            <w:r>
-              <w:rPr>
-                <w:noProof/>
-                <w:webHidden/>
-              </w:rPr>
-              <w:fldChar w:fldCharType="separate"/>
-            </w:r>
-            <w:r>
-              <w:rPr>
-                <w:noProof/>
-                <w:webHidden/>
-              </w:rPr>
-              <w:t>11</w:t>
             </w:r>
             <w:r>
               <w:rPr>
@@ -2939,7 +2721,7 @@
           <w:bCs w:val="0"/>
         </w:rPr>
       </w:pPr>
-      <w:bookmarkStart w:id="0" w:name="_Toc201274983"/>
+      <w:bookmarkStart w:id="1" w:name="_Toc201275723"/>
       <w:r>
         <w:rPr>
           <w:rFonts w:ascii="Aptos" w:hAnsi="Aptos"/>
@@ -2947,9 +2729,25 @@
           <w:bCs w:val="0"/>
         </w:rPr>
         <w:lastRenderedPageBreak/>
-        <w:t>1. Introduction to GitHub</w:t>
-      </w:r>
-      <w:bookmarkEnd w:id="0"/>
+        <w:t>1.</w:t>
+      </w:r>
+      <w:r>
+        <w:rPr>
+          <w:rFonts w:ascii="Aptos" w:hAnsi="Aptos"/>
+          <w:b w:val="0"/>
+          <w:bCs w:val="0"/>
+        </w:rPr>
+        <w:t xml:space="preserve"> </w:t>
+      </w:r>
+      <w:r>
+        <w:rPr>
+          <w:rFonts w:ascii="Aptos" w:hAnsi="Aptos"/>
+          <w:b w:val="0"/>
+          <w:bCs w:val="0"/>
+        </w:rPr>
+        <w:t>Introduction to GitHub</w:t>
+      </w:r>
+      <w:bookmarkEnd w:id="1"/>
     </w:p>
     <w:p>
       <w:r>
@@ -2974,7 +2772,7 @@
           <w:bCs w:val="0"/>
         </w:rPr>
       </w:pPr>
-      <w:bookmarkStart w:id="1" w:name="_Toc201274984"/>
+      <w:bookmarkStart w:id="2" w:name="_Toc201275724"/>
       <w:r>
         <w:rPr>
           <w:rFonts w:ascii="Aptos" w:hAnsi="Aptos"/>
@@ -2983,7 +2781,7 @@
         </w:rPr>
         <w:t>1.1 Key Concepts</w:t>
       </w:r>
-      <w:bookmarkEnd w:id="1"/>
+      <w:bookmarkEnd w:id="2"/>
     </w:p>
     <w:p>
       <w:pPr>
@@ -3127,7 +2925,7 @@
           <w:bCs w:val="0"/>
         </w:rPr>
       </w:pPr>
-      <w:bookmarkStart w:id="2" w:name="_Toc201274985"/>
+      <w:bookmarkStart w:id="3" w:name="_Toc201275725"/>
       <w:r>
         <w:rPr>
           <w:rFonts w:ascii="Aptos" w:hAnsi="Aptos"/>
@@ -3136,7 +2934,7 @@
         </w:rPr>
         <w:t>1.2 Public vs. Private Repositories</w:t>
       </w:r>
-      <w:bookmarkEnd w:id="2"/>
+      <w:bookmarkEnd w:id="3"/>
     </w:p>
     <w:tbl>
       <w:tblPr>
@@ -3381,16 +3179,27 @@
           <w:bCs w:val="0"/>
         </w:rPr>
       </w:pPr>
-      <w:bookmarkStart w:id="3" w:name="_Toc201274986"/>
+      <w:bookmarkStart w:id="4" w:name="_Toc201275726"/>
       <w:r>
         <w:rPr>
           <w:rFonts w:ascii="Aptos" w:hAnsi="Aptos"/>
           <w:b w:val="0"/>
           <w:bCs w:val="0"/>
         </w:rPr>
-        <w:t>2. Creating a Repository</w:t>
-      </w:r>
-      <w:bookmarkEnd w:id="3"/>
+        <w:t>2.</w:t>
+      </w:r>
+      <w:r>
+        <w:t xml:space="preserve"> </w:t>
+      </w:r>
+      <w:r>
+        <w:rPr>
+          <w:rFonts w:ascii="Aptos" w:hAnsi="Aptos"/>
+          <w:b w:val="0"/>
+          <w:bCs w:val="0"/>
+        </w:rPr>
+        <w:t>Creating a Repository</w:t>
+      </w:r>
+      <w:bookmarkEnd w:id="4"/>
     </w:p>
     <w:p>
       <w:r>
@@ -3406,7 +3215,7 @@
           <w:bCs w:val="0"/>
         </w:rPr>
       </w:pPr>
-      <w:bookmarkStart w:id="4" w:name="_Toc201274987"/>
+      <w:bookmarkStart w:id="5" w:name="_Toc201275727"/>
       <w:r>
         <w:rPr>
           <w:rFonts w:ascii="Aptos" w:hAnsi="Aptos"/>
@@ -3415,7 +3224,7 @@
         </w:rPr>
         <w:t>2.1 GitHub Website</w:t>
       </w:r>
-      <w:bookmarkEnd w:id="4"/>
+      <w:bookmarkEnd w:id="5"/>
     </w:p>
     <w:p>
       <w:pPr>
@@ -3512,8 +3321,18 @@
       </w:r>
     </w:p>
     <w:p>
-      <w:r>
-        <w:t>A .gitignore template: Specifies untracked files to ignore.</w:t>
+      <w:proofErr w:type="gramStart"/>
+      <w:r>
+        <w:t>A .</w:t>
+      </w:r>
+      <w:proofErr w:type="spellStart"/>
+      <w:r>
+        <w:t>gitignore</w:t>
+      </w:r>
+      <w:proofErr w:type="spellEnd"/>
+      <w:proofErr w:type="gramEnd"/>
+      <w:r>
+        <w:t xml:space="preserve"> template: Specifies untracked files to ignore.</w:t>
       </w:r>
     </w:p>
     <w:p>
@@ -3536,7 +3355,7 @@
           <w:bCs w:val="0"/>
         </w:rPr>
       </w:pPr>
-      <w:bookmarkStart w:id="5" w:name="_Toc201274988"/>
+      <w:bookmarkStart w:id="6" w:name="_Toc201275728"/>
       <w:r>
         <w:rPr>
           <w:rFonts w:ascii="Aptos" w:hAnsi="Aptos"/>
@@ -3545,7 +3364,7 @@
         </w:rPr>
         <w:t>2.2 GitHub Desktop</w:t>
       </w:r>
-      <w:bookmarkEnd w:id="5"/>
+      <w:bookmarkEnd w:id="6"/>
     </w:p>
     <w:p>
       <w:pPr>
@@ -3568,7 +3387,15 @@
         </w:numPr>
       </w:pPr>
       <w:r>
-        <w:t>Click File in the menu bar and select New repository....</w:t>
+        <w:t xml:space="preserve">Click File in the menu bar and select </w:t>
+      </w:r>
+      <w:proofErr w:type="gramStart"/>
+      <w:r>
+        <w:t>New</w:t>
+      </w:r>
+      <w:proofErr w:type="gramEnd"/>
+      <w:r>
+        <w:t xml:space="preserve"> repository....</w:t>
       </w:r>
     </w:p>
     <w:p>
@@ -3638,7 +3465,7 @@
           <w:bCs w:val="0"/>
         </w:rPr>
       </w:pPr>
-      <w:bookmarkStart w:id="6" w:name="_Toc201274989"/>
+      <w:bookmarkStart w:id="7" w:name="_Toc201275729"/>
       <w:r>
         <w:rPr>
           <w:rFonts w:ascii="Aptos" w:hAnsi="Aptos"/>
@@ -3647,7 +3474,7 @@
         </w:rPr>
         <w:t>2.3 Visual Studio Code (VS Code)</w:t>
       </w:r>
-      <w:bookmarkEnd w:id="6"/>
+      <w:bookmarkEnd w:id="7"/>
     </w:p>
     <w:p>
       <w:pPr>
@@ -3694,7 +3521,23 @@
         </w:numPr>
       </w:pPr>
       <w:r>
-        <w:t>Open the Command Palette (Ctrl+Shift+P or Cmd+Shift+P on macOS) and type Git: Publish to GitHub. Select this option.</w:t>
+        <w:t>Open the Command Palette (</w:t>
+      </w:r>
+      <w:proofErr w:type="spellStart"/>
+      <w:r>
+        <w:t>Ctrl+Shift+P</w:t>
+      </w:r>
+      <w:proofErr w:type="spellEnd"/>
+      <w:r>
+        <w:t xml:space="preserve"> or </w:t>
+      </w:r>
+      <w:proofErr w:type="spellStart"/>
+      <w:r>
+        <w:t>Cmd+Shift+P</w:t>
+      </w:r>
+      <w:proofErr w:type="spellEnd"/>
+      <w:r>
+        <w:t xml:space="preserve"> on macOS) and type Git: Publish to GitHub. Select this option.</w:t>
       </w:r>
     </w:p>
     <w:p>
@@ -3740,14 +3583,26 @@
           <w:rFonts w:ascii="Aptos" w:hAnsi="Aptos"/>
         </w:rPr>
       </w:pPr>
-      <w:bookmarkStart w:id="7" w:name="_Toc201274990"/>
+      <w:bookmarkStart w:id="8" w:name="_Toc201275730"/>
       <w:r>
         <w:rPr>
           <w:rFonts w:ascii="Aptos" w:hAnsi="Aptos"/>
         </w:rPr>
-        <w:t>3. Making Changes: Push &amp; Pull</w:t>
-      </w:r>
-      <w:bookmarkEnd w:id="7"/>
+        <w:t>3.</w:t>
+      </w:r>
+      <w:r>
+        <w:rPr>
+          <w:rFonts w:ascii="Aptos" w:hAnsi="Aptos"/>
+        </w:rPr>
+        <w:t xml:space="preserve"> </w:t>
+      </w:r>
+      <w:r>
+        <w:rPr>
+          <w:rFonts w:ascii="Aptos" w:hAnsi="Aptos"/>
+        </w:rPr>
+        <w:t>Making Changes: Push &amp; Pull</w:t>
+      </w:r>
+      <w:bookmarkEnd w:id="8"/>
     </w:p>
     <w:p>
       <w:pPr>
@@ -3756,14 +3611,14 @@
           <w:rFonts w:ascii="Aptos" w:hAnsi="Aptos"/>
         </w:rPr>
       </w:pPr>
-      <w:bookmarkStart w:id="8" w:name="_Toc201274991"/>
+      <w:bookmarkStart w:id="9" w:name="_Toc201275731"/>
       <w:r>
         <w:rPr>
           <w:rFonts w:ascii="Aptos" w:hAnsi="Aptos"/>
         </w:rPr>
         <w:t>3.1 Using GitHub Website</w:t>
       </w:r>
-      <w:bookmarkEnd w:id="8"/>
+      <w:bookmarkEnd w:id="9"/>
     </w:p>
     <w:p>
       <w:pPr>
@@ -3869,14 +3724,14 @@
           <w:rFonts w:ascii="Aptos" w:hAnsi="Aptos"/>
         </w:rPr>
       </w:pPr>
-      <w:bookmarkStart w:id="9" w:name="_Toc201274992"/>
+      <w:bookmarkStart w:id="10" w:name="_Toc201275732"/>
       <w:r>
         <w:rPr>
           <w:rFonts w:ascii="Aptos" w:hAnsi="Aptos"/>
         </w:rPr>
         <w:t>3.2 Using GitHub Desktop</w:t>
       </w:r>
-      <w:bookmarkEnd w:id="9"/>
+      <w:bookmarkEnd w:id="10"/>
     </w:p>
     <w:p>
       <w:pPr>
@@ -3957,14 +3812,14 @@
           <w:rFonts w:ascii="Aptos" w:hAnsi="Aptos"/>
         </w:rPr>
       </w:pPr>
-      <w:bookmarkStart w:id="10" w:name="_Toc201274993"/>
+      <w:bookmarkStart w:id="11" w:name="_Toc201275733"/>
       <w:r>
         <w:rPr>
           <w:rFonts w:ascii="Aptos" w:hAnsi="Aptos"/>
         </w:rPr>
         <w:t>3.3 Using VS Code</w:t>
       </w:r>
-      <w:bookmarkEnd w:id="10"/>
+      <w:bookmarkEnd w:id="11"/>
     </w:p>
     <w:p>
       <w:pPr>
@@ -4023,7 +3878,15 @@
         </w:numPr>
       </w:pPr>
       <w:r>
-        <w:t>Pushing Changes: After finishing edits, navigate to the "Source Control" panel and click the "+" icon to stage your changes. Write a commit message in the text box and click the checkmark icon to commit. Then, click "Sync Changes" or use the terminal to run `git push origin [branch name]` for pushing changes.</w:t>
+        <w:t xml:space="preserve">Pushing Changes: After finishing edits, navigate to the "Source Control" panel and click the "+" icon to stage your changes. Write a commit message in the text box and click the checkmark icon to commit. Then, click "Sync Changes" or use the terminal to run `git push origin [branch </w:t>
+      </w:r>
+      <w:proofErr w:type="gramStart"/>
+      <w:r>
+        <w:t>name]`</w:t>
+      </w:r>
+      <w:proofErr w:type="gramEnd"/>
+      <w:r>
+        <w:t xml:space="preserve"> for pushing changes.</w:t>
       </w:r>
     </w:p>
     <w:p>
@@ -4035,13 +3898,15 @@
         </w:numPr>
       </w:pPr>
       <w:r>
-        <w:t>Pulling Changes: To pull remote updates, click "Sync Changes" in the "Source Control" panel or use the terminal to run `git pull origin [branch name]`. This keeps your local repository up to date with the remote repository.</w:t>
-      </w:r>
-    </w:p>
-    <w:p/>
-    <w:p>
-      <w:r>
-        <w:t>Write a detailed guide for “4. Branching &amp; merging changes” in github website, github desktop, and vs code</w:t>
+        <w:t xml:space="preserve">Pulling Changes: To pull remote updates, click "Sync Changes" in the "Source Control" panel or use the terminal to run `git pull origin [branch </w:t>
+      </w:r>
+      <w:proofErr w:type="gramStart"/>
+      <w:r>
+        <w:t>name]`</w:t>
+      </w:r>
+      <w:proofErr w:type="gramEnd"/>
+      <w:r>
+        <w:t>. This keeps your local repository up to date with the remote repository.</w:t>
       </w:r>
     </w:p>
     <w:p>
@@ -4051,27 +3916,55 @@
           <w:rFonts w:ascii="Aptos" w:hAnsi="Aptos"/>
         </w:rPr>
       </w:pPr>
-      <w:bookmarkStart w:id="11" w:name="_Toc201274994"/>
+      <w:bookmarkStart w:id="12" w:name="_Toc201275734"/>
       <w:r>
         <w:rPr>
           <w:rFonts w:ascii="Aptos" w:hAnsi="Aptos"/>
         </w:rPr>
-        <w:t>4. Branching</w:t>
-      </w:r>
-      <w:bookmarkEnd w:id="11"/>
+        <w:t>4.</w:t>
+      </w:r>
+      <w:r>
+        <w:rPr>
+          <w:rFonts w:ascii="Aptos" w:hAnsi="Aptos"/>
+        </w:rPr>
+        <w:t xml:space="preserve"> </w:t>
+      </w:r>
+      <w:r>
+        <w:rPr>
+          <w:rFonts w:ascii="Aptos" w:hAnsi="Aptos"/>
+        </w:rPr>
+        <w:t>Branching &amp; Merging Changes</w:t>
+      </w:r>
+      <w:bookmarkEnd w:id="12"/>
     </w:p>
     <w:p>
       <w:r>
-        <w:t>A branch is a critical feature in Git that allows you to work on separate parts of your project without affecting the main codebase. Here’s how you can create and use branches in GitHub website, GitHub Desktop, and VS Code:</w:t>
+        <w:t>Branching and merging are essential for maintaining a streamlined and collaborative development process</w:t>
+      </w:r>
+      <w:r>
+        <w:t xml:space="preserve"> by enabling teams to work on different features or bug fixes simultaneously without causing conflicts</w:t>
+      </w:r>
+      <w:r>
+        <w:t>.</w:t>
       </w:r>
     </w:p>
     <w:p>
       <w:r>
+        <w:t xml:space="preserve">Branching in Git is a feature that allows developers to diverge from the main codebase to independently work on new features, experiments, or bug fixes. By creating branches, contributors can isolate their changes, ensuring that the core project remains stable. Merging, on the other hand, is the process of integrating these changes back into the main branch or another branch. This workflow is crucial for maintaining an organized, collaborative, and conflict-free development </w:t>
+      </w:r>
+      <w:r>
         <w:lastRenderedPageBreak/>
-        <w:t>Branches are essential for collaborative development, as they allow for multiple contributors to work on features or bug fixes simultaneously without interference. Always remember to merge your branch into the main branch after completing your changes to ensure the project stays in sync.</w:t>
+        <w:t xml:space="preserve">process. Developers can experiment freely and only merge code once it has been tested and reviewed, making </w:t>
+      </w:r>
+      <w:proofErr w:type="gramStart"/>
+      <w:r>
+        <w:t>branching</w:t>
+      </w:r>
+      <w:proofErr w:type="gramEnd"/>
+      <w:r>
+        <w:t xml:space="preserve"> and merging indispensable tools for modern version control systems.</w:t>
       </w:r>
     </w:p>
-    <w:p/>
     <w:p>
       <w:pPr>
         <w:pStyle w:val="Heading2"/>
@@ -4079,298 +3972,24 @@
           <w:rFonts w:ascii="Aptos" w:hAnsi="Aptos"/>
         </w:rPr>
       </w:pPr>
-      <w:bookmarkStart w:id="12" w:name="_Toc201274995"/>
-      <w:r>
-        <w:rPr>
-          <w:rFonts w:ascii="Aptos" w:hAnsi="Aptos"/>
-        </w:rPr>
-        <w:t>4.1 Branching on GitHub Website</w:t>
-      </w:r>
-      <w:bookmarkEnd w:id="12"/>
-    </w:p>
-    <w:p>
-      <w:pPr>
-        <w:pStyle w:val="ListParagraph"/>
-        <w:numPr>
-          <w:ilvl w:val="0"/>
-          <w:numId w:val="19"/>
-        </w:numPr>
-      </w:pPr>
-      <w:r>
-        <w:t>Navigate to your repository on the GitHub website.</w:t>
-      </w:r>
-    </w:p>
-    <w:p>
-      <w:pPr>
-        <w:pStyle w:val="ListParagraph"/>
-        <w:numPr>
-          <w:ilvl w:val="0"/>
-          <w:numId w:val="19"/>
-        </w:numPr>
-      </w:pPr>
-      <w:r>
-        <w:t>Click the branch dropdown menu at the top left of your repository view, which typically reads "main" or your current branch's name.</w:t>
-      </w:r>
-    </w:p>
-    <w:p>
-      <w:pPr>
-        <w:pStyle w:val="ListParagraph"/>
-        <w:numPr>
-          <w:ilvl w:val="0"/>
-          <w:numId w:val="19"/>
-        </w:numPr>
-      </w:pPr>
-      <w:r>
-        <w:t>Enter the name of your new branch in the text box provided.</w:t>
-      </w:r>
-    </w:p>
-    <w:p>
-      <w:pPr>
-        <w:pStyle w:val="ListParagraph"/>
-        <w:numPr>
-          <w:ilvl w:val="0"/>
-          <w:numId w:val="19"/>
-        </w:numPr>
-      </w:pPr>
-      <w:r>
-        <w:t>Select the option to create a branch from the current branch (e.g., "main").</w:t>
-      </w:r>
-    </w:p>
-    <w:p>
-      <w:pPr>
-        <w:pStyle w:val="ListParagraph"/>
-        <w:numPr>
-          <w:ilvl w:val="0"/>
-          <w:numId w:val="19"/>
-        </w:numPr>
-      </w:pPr>
-      <w:r>
-        <w:t>Click "Create branch" to establish the new branch. From here, you can start committing changes to this branch independently.</w:t>
-      </w:r>
-    </w:p>
-    <w:p>
-      <w:pPr>
-        <w:pStyle w:val="Heading2"/>
-        <w:rPr>
-          <w:rFonts w:ascii="Aptos" w:hAnsi="Aptos"/>
-        </w:rPr>
-      </w:pPr>
-      <w:bookmarkStart w:id="13" w:name="_Toc201274996"/>
-      <w:r>
-        <w:rPr>
-          <w:rFonts w:ascii="Aptos" w:hAnsi="Aptos"/>
-        </w:rPr>
-        <w:t>4.2 Branching in GitHub Desktop</w:t>
-      </w:r>
-      <w:bookmarkEnd w:id="13"/>
-    </w:p>
-    <w:p>
-      <w:pPr>
-        <w:pStyle w:val="ListParagraph"/>
-        <w:numPr>
-          <w:ilvl w:val="0"/>
-          <w:numId w:val="20"/>
-        </w:numPr>
-      </w:pPr>
-      <w:r>
-        <w:t>Open GitHub Desktop and navigate to your repository.</w:t>
-      </w:r>
-    </w:p>
-    <w:p>
-      <w:pPr>
-        <w:pStyle w:val="ListParagraph"/>
-        <w:numPr>
-          <w:ilvl w:val="0"/>
-          <w:numId w:val="20"/>
-        </w:numPr>
-      </w:pPr>
-      <w:r>
-        <w:t>Click on the "Current Branch" dropdown menu in the top middle of the application.</w:t>
-      </w:r>
-    </w:p>
-    <w:p>
-      <w:pPr>
-        <w:pStyle w:val="ListParagraph"/>
-        <w:numPr>
-          <w:ilvl w:val="0"/>
-          <w:numId w:val="20"/>
-        </w:numPr>
-      </w:pPr>
-      <w:r>
-        <w:t>Click "New Branch" to open a dialog box.</w:t>
-      </w:r>
-    </w:p>
-    <w:p>
-      <w:pPr>
-        <w:pStyle w:val="ListParagraph"/>
-        <w:numPr>
-          <w:ilvl w:val="0"/>
-          <w:numId w:val="20"/>
-        </w:numPr>
-      </w:pPr>
-      <w:r>
-        <w:t>Enter a name for your new branch and specify the branch you want to base it on (e.g., "main").</w:t>
-      </w:r>
-    </w:p>
-    <w:p>
-      <w:pPr>
-        <w:pStyle w:val="ListParagraph"/>
-        <w:numPr>
-          <w:ilvl w:val="0"/>
-          <w:numId w:val="20"/>
-        </w:numPr>
-      </w:pPr>
-      <w:r>
-        <w:t>Click "Create Branch." The application will automatically switch to your new branch, allowing you to start making changes.</w:t>
-      </w:r>
-    </w:p>
-    <w:p>
-      <w:pPr>
-        <w:pStyle w:val="Heading2"/>
-        <w:rPr>
-          <w:rFonts w:ascii="Aptos" w:hAnsi="Aptos"/>
-        </w:rPr>
-      </w:pPr>
-      <w:bookmarkStart w:id="14" w:name="_Toc201274997"/>
-      <w:r>
-        <w:rPr>
-          <w:rFonts w:ascii="Aptos" w:hAnsi="Aptos"/>
-        </w:rPr>
-        <w:t>4.3 Branching in VS Code</w:t>
-      </w:r>
-      <w:bookmarkEnd w:id="14"/>
-    </w:p>
-    <w:p>
-      <w:pPr>
-        <w:pStyle w:val="ListParagraph"/>
-        <w:numPr>
-          <w:ilvl w:val="0"/>
-          <w:numId w:val="21"/>
-        </w:numPr>
-      </w:pPr>
-      <w:r>
-        <w:t>Open your project in VS Code and ensure the Git extension is active.</w:t>
-      </w:r>
-    </w:p>
-    <w:p>
-      <w:pPr>
-        <w:pStyle w:val="ListParagraph"/>
-        <w:numPr>
-          <w:ilvl w:val="0"/>
-          <w:numId w:val="21"/>
-        </w:numPr>
-      </w:pPr>
-      <w:r>
-        <w:t>Click on the branch name in the bottom left corner of the status bar to open the branch menu.</w:t>
-      </w:r>
-    </w:p>
-    <w:p>
-      <w:pPr>
-        <w:pStyle w:val="ListParagraph"/>
-        <w:numPr>
-          <w:ilvl w:val="0"/>
-          <w:numId w:val="21"/>
-        </w:numPr>
-      </w:pPr>
-      <w:r>
-        <w:t>Select "Create New Branch" from the options provided.</w:t>
-      </w:r>
-    </w:p>
-    <w:p>
-      <w:pPr>
-        <w:pStyle w:val="ListParagraph"/>
-        <w:numPr>
-          <w:ilvl w:val="0"/>
-          <w:numId w:val="21"/>
-        </w:numPr>
-      </w:pPr>
-      <w:r>
-        <w:t>Enter a name for your new branch and press Enter.</w:t>
-      </w:r>
-    </w:p>
-    <w:p>
-      <w:pPr>
-        <w:pStyle w:val="ListParagraph"/>
-        <w:numPr>
-          <w:ilvl w:val="0"/>
-          <w:numId w:val="21"/>
-        </w:numPr>
-      </w:pPr>
-      <w:r>
-        <w:t>Your workspace will switch to the new branch. You can also verify this by checking the branch name in the status bar.</w:t>
-      </w:r>
-    </w:p>
-    <w:p>
-      <w:pPr>
-        <w:pStyle w:val="ListParagraph"/>
-        <w:numPr>
-          <w:ilvl w:val="0"/>
-          <w:numId w:val="21"/>
-        </w:numPr>
-      </w:pPr>
-      <w:r>
-        <w:t>To push the branch to the remote repository, use the terminal and run `git push --set-upstream origin [branch name]` or click "Publish Branch" in the Source Control panel if prompted.</w:t>
-      </w:r>
-    </w:p>
-    <w:p>
-      <w:r>
-        <w:t>Branches are essential for collaborative development, as they allow for multiple contributors to work on features or bug fixes simultaneously without interference. Always remember to merge your branch into the main branch after completing your changes to ensure the project stays in sync.</w:t>
-      </w:r>
-    </w:p>
-    <w:p/>
-    <w:p>
-      <w:pPr>
-        <w:pStyle w:val="Heading1"/>
-        <w:rPr>
-          <w:rFonts w:ascii="Aptos" w:hAnsi="Aptos"/>
-        </w:rPr>
-      </w:pPr>
-      <w:bookmarkStart w:id="15" w:name="_Toc201274998"/>
-      <w:r>
-        <w:rPr>
-          <w:rFonts w:ascii="Aptos" w:hAnsi="Aptos"/>
-        </w:rPr>
-        <w:lastRenderedPageBreak/>
-        <w:t>4. Branching &amp; Merging Changes</w:t>
-      </w:r>
-      <w:bookmarkEnd w:id="15"/>
-    </w:p>
-    <w:p>
-      <w:r>
-        <w:t>Branching and merging are essential for maintaining a streamlined and collaborative development process</w:t>
-      </w:r>
-      <w:r>
-        <w:t xml:space="preserve"> by enabling teams to work on different features or bug fixes simultaneously without causing conflicts</w:t>
-      </w:r>
-      <w:r>
-        <w:t>.</w:t>
-      </w:r>
-    </w:p>
-    <w:p>
-      <w:pPr>
-        <w:pStyle w:val="Heading2"/>
-        <w:rPr>
-          <w:rFonts w:ascii="Aptos" w:hAnsi="Aptos"/>
-        </w:rPr>
-      </w:pPr>
-      <w:bookmarkStart w:id="16" w:name="_Toc201274999"/>
+      <w:bookmarkStart w:id="13" w:name="_Toc201275735"/>
       <w:r>
         <w:rPr>
           <w:rFonts w:ascii="Aptos" w:hAnsi="Aptos"/>
         </w:rPr>
         <w:t>4.1 Using GitHub Website</w:t>
       </w:r>
-      <w:bookmarkEnd w:id="16"/>
+      <w:bookmarkEnd w:id="13"/>
     </w:p>
     <w:p>
       <w:pPr>
         <w:pStyle w:val="Heading3"/>
       </w:pPr>
-      <w:bookmarkStart w:id="17" w:name="_Toc201275000"/>
+      <w:bookmarkStart w:id="14" w:name="_Toc201275736"/>
       <w:r>
         <w:t>4.1a Creating a Branch</w:t>
       </w:r>
-      <w:bookmarkEnd w:id="17"/>
+      <w:bookmarkEnd w:id="14"/>
     </w:p>
     <w:p>
       <w:pPr>
@@ -4424,11 +4043,11 @@
       <w:pPr>
         <w:pStyle w:val="Heading3"/>
       </w:pPr>
-      <w:bookmarkStart w:id="18" w:name="_Toc201275001"/>
+      <w:bookmarkStart w:id="15" w:name="_Toc201275737"/>
       <w:r>
         <w:t>4.1b Merging Changes</w:t>
       </w:r>
-      <w:bookmarkEnd w:id="18"/>
+      <w:bookmarkEnd w:id="15"/>
     </w:p>
     <w:p>
       <w:pPr>
@@ -4512,24 +4131,24 @@
           <w:rFonts w:ascii="Aptos" w:hAnsi="Aptos"/>
         </w:rPr>
       </w:pPr>
-      <w:bookmarkStart w:id="19" w:name="_Toc201275002"/>
+      <w:bookmarkStart w:id="16" w:name="_Toc201275738"/>
       <w:r>
         <w:rPr>
           <w:rFonts w:ascii="Aptos" w:hAnsi="Aptos"/>
         </w:rPr>
         <w:t>4.2 Using GitHub Desktop</w:t>
       </w:r>
-      <w:bookmarkEnd w:id="19"/>
+      <w:bookmarkEnd w:id="16"/>
     </w:p>
     <w:p>
       <w:pPr>
         <w:pStyle w:val="Heading3"/>
       </w:pPr>
-      <w:bookmarkStart w:id="20" w:name="_Toc201275003"/>
+      <w:bookmarkStart w:id="17" w:name="_Toc201275739"/>
       <w:r>
         <w:t>4.2a Creating a Branch</w:t>
       </w:r>
-      <w:bookmarkEnd w:id="20"/>
+      <w:bookmarkEnd w:id="17"/>
     </w:p>
     <w:p>
       <w:pPr>
@@ -4595,11 +4214,11 @@
       <w:pPr>
         <w:pStyle w:val="Heading3"/>
       </w:pPr>
-      <w:bookmarkStart w:id="21" w:name="_Toc201275004"/>
+      <w:bookmarkStart w:id="18" w:name="_Toc201275740"/>
       <w:r>
         <w:t>4.2b Merging Changes</w:t>
       </w:r>
-      <w:bookmarkEnd w:id="21"/>
+      <w:bookmarkEnd w:id="18"/>
     </w:p>
     <w:p>
       <w:pPr>
@@ -4668,7 +4287,7 @@
           <w:rFonts w:ascii="Aptos" w:hAnsi="Aptos"/>
         </w:rPr>
       </w:pPr>
-      <w:bookmarkStart w:id="22" w:name="_Toc201275005"/>
+      <w:bookmarkStart w:id="19" w:name="_Toc201275741"/>
       <w:r>
         <w:rPr>
           <w:rFonts w:ascii="Aptos" w:hAnsi="Aptos"/>
@@ -4676,17 +4295,17 @@
         <w:lastRenderedPageBreak/>
         <w:t>4.3 Using Visual Studio Code</w:t>
       </w:r>
-      <w:bookmarkEnd w:id="22"/>
+      <w:bookmarkEnd w:id="19"/>
     </w:p>
     <w:p>
       <w:pPr>
         <w:pStyle w:val="Heading3"/>
       </w:pPr>
-      <w:bookmarkStart w:id="23" w:name="_Toc201275006"/>
+      <w:bookmarkStart w:id="20" w:name="_Toc201275742"/>
       <w:r>
         <w:t>4.3a Creating a Branch</w:t>
       </w:r>
-      <w:bookmarkEnd w:id="23"/>
+      <w:bookmarkEnd w:id="20"/>
     </w:p>
     <w:p>
       <w:pPr>
@@ -4697,7 +4316,15 @@
         </w:numPr>
       </w:pPr>
       <w:r>
-        <w:t>Ensure Git is installed and VS Code is connected to your repository.</w:t>
+        <w:t xml:space="preserve">Ensure Git is </w:t>
+      </w:r>
+      <w:proofErr w:type="gramStart"/>
+      <w:r>
+        <w:t>installed</w:t>
+      </w:r>
+      <w:proofErr w:type="gramEnd"/>
+      <w:r>
+        <w:t xml:space="preserve"> and VS Code is connected to your repository.</w:t>
       </w:r>
     </w:p>
     <w:p>
@@ -4752,11 +4379,11 @@
       <w:pPr>
         <w:pStyle w:val="Heading3"/>
       </w:pPr>
-      <w:bookmarkStart w:id="24" w:name="_Toc201275007"/>
+      <w:bookmarkStart w:id="21" w:name="_Toc201275743"/>
       <w:r>
         <w:t>4.3b Merging Changes</w:t>
       </w:r>
-      <w:bookmarkEnd w:id="24"/>
+      <w:bookmarkEnd w:id="21"/>
     </w:p>
     <w:p>
       <w:pPr>
@@ -4815,7 +4442,15 @@
         </w:numPr>
       </w:pPr>
       <w:r>
-        <w:t>If there are conflicts, resolve them manually in the editor. Once resolved, stage the changes using git add ., commit using git commit -m "Resolved merge conflicts", and push them using git push origin [branch name].</w:t>
+        <w:t xml:space="preserve">If there are conflicts, resolve them manually in the editor. Once resolved, stage the changes using git </w:t>
+      </w:r>
+      <w:proofErr w:type="gramStart"/>
+      <w:r>
+        <w:t>add .</w:t>
+      </w:r>
+      <w:proofErr w:type="gramEnd"/>
+      <w:r>
+        <w:t>, commit using git commit -m "Resolved merge conflicts", and push them using git push origin [branch name].</w:t>
       </w:r>
     </w:p>
     <w:p>
@@ -4825,14 +4460,14 @@
           <w:rFonts w:ascii="Aptos" w:hAnsi="Aptos"/>
         </w:rPr>
       </w:pPr>
-      <w:bookmarkStart w:id="25" w:name="_Toc201275008"/>
+      <w:bookmarkStart w:id="22" w:name="_Toc201275744"/>
       <w:r>
         <w:rPr>
           <w:rFonts w:ascii="Aptos" w:hAnsi="Aptos"/>
         </w:rPr>
         <w:t>4.4 Best Practices</w:t>
       </w:r>
-      <w:bookmarkEnd w:id="25"/>
+      <w:bookmarkEnd w:id="22"/>
     </w:p>
     <w:p>
       <w:pPr>
@@ -4889,14 +4524,14 @@
           <w:rFonts w:ascii="Aptos" w:hAnsi="Aptos"/>
         </w:rPr>
       </w:pPr>
-      <w:bookmarkStart w:id="26" w:name="_Toc201275009"/>
+      <w:bookmarkStart w:id="23" w:name="_Toc201275745"/>
       <w:r>
         <w:rPr>
           <w:rFonts w:ascii="Aptos" w:hAnsi="Aptos"/>
         </w:rPr>
         <w:t>5. Working with Public vs Private Repositories</w:t>
       </w:r>
-      <w:bookmarkEnd w:id="26"/>
+      <w:bookmarkEnd w:id="23"/>
     </w:p>
     <w:p>
       <w:r>
@@ -4911,7 +4546,7 @@
           <w:rFonts w:ascii="Aptos" w:hAnsi="Aptos"/>
         </w:rPr>
       </w:pPr>
-      <w:bookmarkStart w:id="27" w:name="_Toc201275010"/>
+      <w:bookmarkStart w:id="24" w:name="_Toc201275746"/>
       <w:r>
         <w:rPr>
           <w:rFonts w:ascii="Aptos" w:hAnsi="Aptos"/>
@@ -4924,7 +4559,7 @@
         </w:rPr>
         <w:t>Using GitHub Website</w:t>
       </w:r>
-      <w:bookmarkEnd w:id="27"/>
+      <w:bookmarkEnd w:id="24"/>
     </w:p>
     <w:p>
       <w:pPr>
@@ -4971,7 +4606,20 @@
         </w:numPr>
       </w:pPr>
       <w:r>
-        <w:t>- Add a README file, .gitignore template, or select a license if needed, then click "Create repository."</w:t>
+        <w:t>- Add a README file</w:t>
+      </w:r>
+      <w:proofErr w:type="gramStart"/>
+      <w:r>
+        <w:t>, .</w:t>
+      </w:r>
+      <w:proofErr w:type="spellStart"/>
+      <w:r>
+        <w:t>gitignore</w:t>
+      </w:r>
+      <w:proofErr w:type="spellEnd"/>
+      <w:proofErr w:type="gramEnd"/>
+      <w:r>
+        <w:t xml:space="preserve"> template, or select a license if needed, then click "Create repository."</w:t>
       </w:r>
     </w:p>
     <w:p>
@@ -5054,7 +4702,7 @@
           <w:rFonts w:ascii="Aptos" w:hAnsi="Aptos"/>
         </w:rPr>
       </w:pPr>
-      <w:bookmarkStart w:id="28" w:name="_Toc201275011"/>
+      <w:bookmarkStart w:id="25" w:name="_Toc201275747"/>
       <w:r>
         <w:rPr>
           <w:rFonts w:ascii="Aptos" w:hAnsi="Aptos"/>
@@ -5067,7 +4715,7 @@
         </w:rPr>
         <w:t>Using GitHub Desktop</w:t>
       </w:r>
-      <w:bookmarkEnd w:id="28"/>
+      <w:bookmarkEnd w:id="25"/>
     </w:p>
     <w:p>
       <w:pPr>
@@ -5184,7 +4832,7 @@
           <w:rFonts w:ascii="Aptos" w:hAnsi="Aptos"/>
         </w:rPr>
       </w:pPr>
-      <w:bookmarkStart w:id="29" w:name="_Toc201275012"/>
+      <w:bookmarkStart w:id="26" w:name="_Toc201275748"/>
       <w:r>
         <w:rPr>
           <w:rFonts w:ascii="Aptos" w:hAnsi="Aptos"/>
@@ -5197,7 +4845,7 @@
         </w:rPr>
         <w:t>Using Visual Studio Code</w:t>
       </w:r>
-      <w:bookmarkEnd w:id="29"/>
+      <w:bookmarkEnd w:id="26"/>
     </w:p>
     <w:p>
       <w:pPr>
@@ -5256,7 +4904,23 @@
         </w:numPr>
       </w:pPr>
       <w:r>
-        <w:t>- Open the Command Palette (`Ctrl+Shift+P` or `Cmd+Shift+P` on Mac), then select "Git: Clone."</w:t>
+        <w:t>- Open the Command Palette (`</w:t>
+      </w:r>
+      <w:proofErr w:type="spellStart"/>
+      <w:r>
+        <w:t>Ctrl+Shift+P</w:t>
+      </w:r>
+      <w:proofErr w:type="spellEnd"/>
+      <w:r>
+        <w:t>` or `</w:t>
+      </w:r>
+      <w:proofErr w:type="spellStart"/>
+      <w:r>
+        <w:t>Cmd+Shift+P</w:t>
+      </w:r>
+      <w:proofErr w:type="spellEnd"/>
+      <w:r>
+        <w:t>` on Mac), then select "Git: Clone."</w:t>
       </w:r>
     </w:p>
     <w:p>
@@ -5357,7 +5021,7 @@
           <w:rFonts w:ascii="Aptos" w:hAnsi="Aptos"/>
         </w:rPr>
       </w:pPr>
-      <w:bookmarkStart w:id="30" w:name="_Toc201275013"/>
+      <w:bookmarkStart w:id="27" w:name="_Toc201275749"/>
       <w:r>
         <w:rPr>
           <w:rFonts w:ascii="Aptos" w:hAnsi="Aptos"/>
@@ -5368,13 +5032,42 @@
         <w:rPr>
           <w:rFonts w:ascii="Aptos" w:hAnsi="Aptos"/>
         </w:rPr>
-        <w:t>Understanding and Using .gitignore</w:t>
-      </w:r>
-      <w:bookmarkEnd w:id="30"/>
+        <w:t xml:space="preserve">Understanding and </w:t>
+      </w:r>
+      <w:proofErr w:type="gramStart"/>
+      <w:r>
+        <w:rPr>
+          <w:rFonts w:ascii="Aptos" w:hAnsi="Aptos"/>
+        </w:rPr>
+        <w:t>Using .</w:t>
+      </w:r>
+      <w:proofErr w:type="spellStart"/>
+      <w:r>
+        <w:rPr>
+          <w:rFonts w:ascii="Aptos" w:hAnsi="Aptos"/>
+        </w:rPr>
+        <w:t>gitignore</w:t>
+      </w:r>
+      <w:bookmarkEnd w:id="27"/>
+      <w:proofErr w:type="spellEnd"/>
+      <w:proofErr w:type="gramEnd"/>
     </w:p>
     <w:p>
       <w:r>
-        <w:t>When working with Git repositories, the `.gitignore` file is a powerful tool that helps developers manage which files and directories should be excluded from version control. This ensures that sensitive or unnecessary files don’t clutter the repository or compromise its functionality.</w:t>
+        <w:t xml:space="preserve">When working with Git repositories, the </w:t>
+      </w:r>
+      <w:proofErr w:type="gramStart"/>
+      <w:r>
+        <w:t>`.</w:t>
+      </w:r>
+      <w:proofErr w:type="spellStart"/>
+      <w:r>
+        <w:t>gitignore</w:t>
+      </w:r>
+      <w:proofErr w:type="spellEnd"/>
+      <w:proofErr w:type="gramEnd"/>
+      <w:r>
+        <w:t>` file is a powerful tool that helps developers manage which files and directories should be excluded from version control. This ensures that sensitive or unnecessary files don’t clutter the repository or compromise its functionality.</w:t>
       </w:r>
     </w:p>
     <w:p>
@@ -5384,7 +5077,7 @@
           <w:rFonts w:ascii="Aptos" w:hAnsi="Aptos"/>
         </w:rPr>
       </w:pPr>
-      <w:bookmarkStart w:id="31" w:name="_Toc201275014"/>
+      <w:bookmarkStart w:id="28" w:name="_Toc201275750"/>
       <w:r>
         <w:rPr>
           <w:rFonts w:ascii="Aptos" w:hAnsi="Aptos"/>
@@ -5395,13 +5088,61 @@
         <w:rPr>
           <w:rFonts w:ascii="Aptos" w:hAnsi="Aptos"/>
         </w:rPr>
-        <w:t>What is .gitignore?</w:t>
-      </w:r>
-      <w:bookmarkEnd w:id="31"/>
+        <w:t xml:space="preserve">What </w:t>
+      </w:r>
+      <w:proofErr w:type="gramStart"/>
+      <w:r>
+        <w:rPr>
+          <w:rFonts w:ascii="Aptos" w:hAnsi="Aptos"/>
+        </w:rPr>
+        <w:t>is .</w:t>
+      </w:r>
+      <w:proofErr w:type="spellStart"/>
+      <w:r>
+        <w:rPr>
+          <w:rFonts w:ascii="Aptos" w:hAnsi="Aptos"/>
+        </w:rPr>
+        <w:t>gitignore</w:t>
+      </w:r>
+      <w:proofErr w:type="spellEnd"/>
+      <w:proofErr w:type="gramEnd"/>
+      <w:r>
+        <w:rPr>
+          <w:rFonts w:ascii="Aptos" w:hAnsi="Aptos"/>
+        </w:rPr>
+        <w:t>?</w:t>
+      </w:r>
+      <w:bookmarkEnd w:id="28"/>
     </w:p>
     <w:p>
       <w:r>
-        <w:t>A `.gitignore` file is a plain-text document used by Git to determine which files and directories should be ignored during the version control process. Files listed in `.gitignore` will not be tracked by Git, meaning any changes to them won’t be staged, committed, or pushed. This is especially useful for excluding temporary files, build artifacts, secret credentials, or system-specific configurations.</w:t>
+        <w:t xml:space="preserve">A </w:t>
+      </w:r>
+      <w:proofErr w:type="gramStart"/>
+      <w:r>
+        <w:t>`.</w:t>
+      </w:r>
+      <w:proofErr w:type="spellStart"/>
+      <w:r>
+        <w:t>gitignore</w:t>
+      </w:r>
+      <w:proofErr w:type="spellEnd"/>
+      <w:proofErr w:type="gramEnd"/>
+      <w:r>
+        <w:t xml:space="preserve">` file is a plain-text document used by Git to determine which files and directories should be ignored during the version control process. Files listed in </w:t>
+      </w:r>
+      <w:proofErr w:type="gramStart"/>
+      <w:r>
+        <w:t>`.</w:t>
+      </w:r>
+      <w:proofErr w:type="spellStart"/>
+      <w:r>
+        <w:t>gitignore</w:t>
+      </w:r>
+      <w:proofErr w:type="spellEnd"/>
+      <w:proofErr w:type="gramEnd"/>
+      <w:r>
+        <w:t>` will not be tracked by Git, meaning any changes to them won’t be staged, committed, or pushed. This is especially useful for excluding temporary files, build artifacts, secret credentials, or system-specific configurations.</w:t>
       </w:r>
     </w:p>
     <w:p>
@@ -5411,7 +5152,7 @@
           <w:rFonts w:ascii="Aptos" w:hAnsi="Aptos"/>
         </w:rPr>
       </w:pPr>
-      <w:bookmarkStart w:id="32" w:name="_Toc201275015"/>
+      <w:bookmarkStart w:id="29" w:name="_Toc201275751"/>
       <w:r>
         <w:rPr>
           <w:rFonts w:ascii="Aptos" w:hAnsi="Aptos"/>
@@ -5422,13 +5163,48 @@
         <w:rPr>
           <w:rFonts w:ascii="Aptos" w:hAnsi="Aptos"/>
         </w:rPr>
-        <w:t>How Does .gitignore Work?</w:t>
-      </w:r>
-      <w:bookmarkEnd w:id="32"/>
+        <w:t xml:space="preserve">How </w:t>
+      </w:r>
+      <w:proofErr w:type="gramStart"/>
+      <w:r>
+        <w:rPr>
+          <w:rFonts w:ascii="Aptos" w:hAnsi="Aptos"/>
+        </w:rPr>
+        <w:t>Does .</w:t>
+      </w:r>
+      <w:proofErr w:type="spellStart"/>
+      <w:r>
+        <w:rPr>
+          <w:rFonts w:ascii="Aptos" w:hAnsi="Aptos"/>
+        </w:rPr>
+        <w:t>gitignore</w:t>
+      </w:r>
+      <w:proofErr w:type="spellEnd"/>
+      <w:proofErr w:type="gramEnd"/>
+      <w:r>
+        <w:rPr>
+          <w:rFonts w:ascii="Aptos" w:hAnsi="Aptos"/>
+        </w:rPr>
+        <w:t xml:space="preserve"> Work?</w:t>
+      </w:r>
+      <w:bookmarkEnd w:id="29"/>
     </w:p>
     <w:p>
       <w:r>
-        <w:t>Git reads the rules defined in the `.gitignore` file and applies them to the working directory. Each rule specifies a pattern of files or folders to ignore. For example:</w:t>
+        <w:t xml:space="preserve">Git reads the rules defined in the </w:t>
+      </w:r>
+      <w:proofErr w:type="gramStart"/>
+      <w:r>
+        <w:t>`.</w:t>
+      </w:r>
+      <w:proofErr w:type="spellStart"/>
+      <w:r>
+        <w:t>gitignore</w:t>
+      </w:r>
+      <w:proofErr w:type="spellEnd"/>
+      <w:proofErr w:type="gramEnd"/>
+      <w:r>
+        <w:t>` file and applies them to the working directory. Each rule specifies a pattern of files or folders to ignore. For example:</w:t>
       </w:r>
     </w:p>
     <w:p>
@@ -5440,7 +5216,15 @@
         </w:numPr>
       </w:pPr>
       <w:r>
-        <w:t>Temporary files: `*.tmp`</w:t>
+        <w:t>Temporary files: `*.</w:t>
+      </w:r>
+      <w:proofErr w:type="spellStart"/>
+      <w:r>
+        <w:t>tmp</w:t>
+      </w:r>
+      <w:proofErr w:type="spellEnd"/>
+      <w:r>
+        <w:t>`</w:t>
       </w:r>
     </w:p>
     <w:p>
@@ -5464,7 +5248,15 @@
         </w:numPr>
       </w:pPr>
       <w:r>
-        <w:t>Node modules: `node_modules/`</w:t>
+        <w:t>Node modules: `</w:t>
+      </w:r>
+      <w:proofErr w:type="spellStart"/>
+      <w:r>
+        <w:t>node_modules</w:t>
+      </w:r>
+      <w:proofErr w:type="spellEnd"/>
+      <w:r>
+        <w:t>/`</w:t>
       </w:r>
     </w:p>
     <w:p>
@@ -5476,12 +5268,46 @@
         </w:numPr>
       </w:pPr>
       <w:r>
-        <w:t>Environment files: `.env`</w:t>
+        <w:t xml:space="preserve">Environment files: </w:t>
+      </w:r>
+      <w:proofErr w:type="gramStart"/>
+      <w:r>
+        <w:t>`.env</w:t>
+      </w:r>
+      <w:proofErr w:type="gramEnd"/>
+      <w:r>
+        <w:t>`</w:t>
       </w:r>
     </w:p>
     <w:p>
       <w:r>
-        <w:t>If a file is already being tracked by Git, adding its pattern to `.gitignore` won’t stop Git from tracking it. You will need to remove the file from the repository using `git rm --cached ` for Git to respect the `.gitignore` rule.</w:t>
+        <w:t xml:space="preserve">If a file is already being tracked by Git, adding its pattern to </w:t>
+      </w:r>
+      <w:proofErr w:type="gramStart"/>
+      <w:r>
+        <w:t>`.</w:t>
+      </w:r>
+      <w:proofErr w:type="spellStart"/>
+      <w:r>
+        <w:t>gitignore</w:t>
+      </w:r>
+      <w:proofErr w:type="spellEnd"/>
+      <w:proofErr w:type="gramEnd"/>
+      <w:r>
+        <w:t xml:space="preserve">` won’t stop Git from tracking it. You will need to remove the file from the repository using `git rm --cached ` for Git to respect the </w:t>
+      </w:r>
+      <w:proofErr w:type="gramStart"/>
+      <w:r>
+        <w:t>`.</w:t>
+      </w:r>
+      <w:proofErr w:type="spellStart"/>
+      <w:r>
+        <w:t>gitignore</w:t>
+      </w:r>
+      <w:proofErr w:type="spellEnd"/>
+      <w:proofErr w:type="gramEnd"/>
+      <w:r>
+        <w:t>` rule.</w:t>
       </w:r>
     </w:p>
     <w:p>
@@ -5491,7 +5317,7 @@
           <w:rFonts w:ascii="Aptos" w:hAnsi="Aptos"/>
         </w:rPr>
       </w:pPr>
-      <w:bookmarkStart w:id="33" w:name="_Toc201275016"/>
+      <w:bookmarkStart w:id="30" w:name="_Toc201275752"/>
       <w:r>
         <w:rPr>
           <w:rFonts w:ascii="Aptos" w:hAnsi="Aptos"/>
@@ -5502,13 +5328,42 @@
         <w:rPr>
           <w:rFonts w:ascii="Aptos" w:hAnsi="Aptos"/>
         </w:rPr>
-        <w:t>Creating and Configuring .gitignore</w:t>
-      </w:r>
-      <w:bookmarkEnd w:id="33"/>
+        <w:t xml:space="preserve">Creating and </w:t>
+      </w:r>
+      <w:proofErr w:type="gramStart"/>
+      <w:r>
+        <w:rPr>
+          <w:rFonts w:ascii="Aptos" w:hAnsi="Aptos"/>
+        </w:rPr>
+        <w:t>Configuring .</w:t>
+      </w:r>
+      <w:proofErr w:type="spellStart"/>
+      <w:r>
+        <w:rPr>
+          <w:rFonts w:ascii="Aptos" w:hAnsi="Aptos"/>
+        </w:rPr>
+        <w:t>gitignore</w:t>
+      </w:r>
+      <w:bookmarkEnd w:id="30"/>
+      <w:proofErr w:type="spellEnd"/>
+      <w:proofErr w:type="gramEnd"/>
     </w:p>
     <w:p>
       <w:r>
-        <w:t>Creating a `.gitignore` file is simple:</w:t>
+        <w:t xml:space="preserve">Creating a </w:t>
+      </w:r>
+      <w:proofErr w:type="gramStart"/>
+      <w:r>
+        <w:t>`.</w:t>
+      </w:r>
+      <w:proofErr w:type="spellStart"/>
+      <w:r>
+        <w:t>gitignore</w:t>
+      </w:r>
+      <w:proofErr w:type="spellEnd"/>
+      <w:proofErr w:type="gramEnd"/>
+      <w:r>
+        <w:t>` file is simple:</w:t>
       </w:r>
     </w:p>
     <w:p>
@@ -5520,7 +5375,20 @@
         </w:numPr>
       </w:pPr>
       <w:r>
-        <w:t>In the root directory of your repository, create a new file named `.gitignore`.</w:t>
+        <w:t xml:space="preserve">In the root directory of your repository, create a new file named </w:t>
+      </w:r>
+      <w:proofErr w:type="gramStart"/>
+      <w:r>
+        <w:t>`.</w:t>
+      </w:r>
+      <w:proofErr w:type="spellStart"/>
+      <w:r>
+        <w:t>gitignore</w:t>
+      </w:r>
+      <w:proofErr w:type="spellEnd"/>
+      <w:proofErr w:type="gramEnd"/>
+      <w:r>
+        <w:t>`.</w:t>
       </w:r>
     </w:p>
     <w:p>
@@ -5562,18 +5430,33 @@
       </w:r>
     </w:p>
     <w:p>
+      <w:proofErr w:type="gramStart"/>
       <w:r>
         <w:t>.env</w:t>
       </w:r>
+      <w:proofErr w:type="gramEnd"/>
     </w:p>
     <w:p>
       <w:r>
-        <w:t># Ignore the node_modules folder</w:t>
+        <w:t xml:space="preserve"># Ignore the </w:t>
+      </w:r>
+      <w:proofErr w:type="spellStart"/>
+      <w:r>
+        <w:t>node_modules</w:t>
+      </w:r>
+      <w:proofErr w:type="spellEnd"/>
+      <w:r>
+        <w:t xml:space="preserve"> folder</w:t>
       </w:r>
     </w:p>
     <w:p>
-      <w:r>
-        <w:t>node_modules/</w:t>
+      <w:proofErr w:type="spellStart"/>
+      <w:r>
+        <w:t>node_modules</w:t>
+      </w:r>
+      <w:proofErr w:type="spellEnd"/>
+      <w:r>
+        <w:t>/</w:t>
       </w:r>
     </w:p>
     <w:p>
@@ -5588,7 +5471,7 @@
           <w:rFonts w:ascii="Aptos" w:hAnsi="Aptos"/>
         </w:rPr>
       </w:pPr>
-      <w:bookmarkStart w:id="34" w:name="_Toc201275017"/>
+      <w:bookmarkStart w:id="31" w:name="_Toc201275753"/>
       <w:r>
         <w:rPr>
           <w:rFonts w:ascii="Aptos" w:hAnsi="Aptos"/>
@@ -5601,11 +5484,24 @@
         </w:rPr>
         <w:t>Common Use Cases</w:t>
       </w:r>
-      <w:bookmarkEnd w:id="34"/>
+      <w:bookmarkEnd w:id="31"/>
     </w:p>
     <w:p>
       <w:r>
-        <w:t>Developers often use `.gitignore` to:</w:t>
+        <w:t xml:space="preserve">Developers often use </w:t>
+      </w:r>
+      <w:proofErr w:type="gramStart"/>
+      <w:r>
+        <w:t>`.</w:t>
+      </w:r>
+      <w:proofErr w:type="spellStart"/>
+      <w:r>
+        <w:t>gitignore</w:t>
+      </w:r>
+      <w:proofErr w:type="spellEnd"/>
+      <w:proofErr w:type="gramEnd"/>
+      <w:r>
+        <w:t>` to:</w:t>
       </w:r>
     </w:p>
     <w:p>
@@ -5617,7 +5513,23 @@
         </w:numPr>
       </w:pPr>
       <w:r>
-        <w:t>Exclude system files like `.DS_Store` (macOS) or `Thumbs.db` (Windows).</w:t>
+        <w:t>Exclude system files like `.</w:t>
+      </w:r>
+      <w:proofErr w:type="spellStart"/>
+      <w:r>
+        <w:t>DS_Store</w:t>
+      </w:r>
+      <w:proofErr w:type="spellEnd"/>
+      <w:r>
+        <w:t>` (macOS) or `</w:t>
+      </w:r>
+      <w:proofErr w:type="spellStart"/>
+      <w:r>
+        <w:t>Thumbs.db</w:t>
+      </w:r>
+      <w:proofErr w:type="spellEnd"/>
+      <w:r>
+        <w:t>` (Windows).</w:t>
       </w:r>
     </w:p>
     <w:p>
@@ -5629,7 +5541,15 @@
         </w:numPr>
       </w:pPr>
       <w:r>
-        <w:t>Ignore build artifacts such as `dist/` or `bin/` folders.</w:t>
+        <w:t>Ignore build artifacts such as `</w:t>
+      </w:r>
+      <w:proofErr w:type="spellStart"/>
+      <w:r>
+        <w:t>dist</w:t>
+      </w:r>
+      <w:proofErr w:type="spellEnd"/>
+      <w:r>
+        <w:t>/` or `bin/` folders.</w:t>
       </w:r>
     </w:p>
     <w:p>
@@ -5641,7 +5561,15 @@
         </w:numPr>
       </w:pPr>
       <w:r>
-        <w:t>Protect sensitive information such as API keys stored in `.env` files.</w:t>
+        <w:t xml:space="preserve">Protect sensitive information such as API keys stored in </w:t>
+      </w:r>
+      <w:proofErr w:type="gramStart"/>
+      <w:r>
+        <w:t>`.env</w:t>
+      </w:r>
+      <w:proofErr w:type="gramEnd"/>
+      <w:r>
+        <w:t>` files.</w:t>
       </w:r>
     </w:p>
     <w:p>
@@ -5651,7 +5579,7 @@
           <w:rFonts w:ascii="Aptos" w:hAnsi="Aptos"/>
         </w:rPr>
       </w:pPr>
-      <w:bookmarkStart w:id="35" w:name="_Toc201275018"/>
+      <w:bookmarkStart w:id="32" w:name="_Toc201275754"/>
       <w:r>
         <w:rPr>
           <w:rFonts w:ascii="Aptos" w:hAnsi="Aptos"/>
@@ -5664,11 +5592,24 @@
         </w:rPr>
         <w:t>Using Predefined Templates</w:t>
       </w:r>
-      <w:bookmarkEnd w:id="35"/>
+      <w:bookmarkEnd w:id="32"/>
     </w:p>
     <w:p>
       <w:r>
-        <w:t>GitHub offers predefined `.gitignore` templates for various programming languages, frameworks, and tools. These can be a great starting point for your project. For example, a Node.js project template might include:</w:t>
+        <w:t xml:space="preserve">GitHub offers predefined </w:t>
+      </w:r>
+      <w:proofErr w:type="gramStart"/>
+      <w:r>
+        <w:t>`.</w:t>
+      </w:r>
+      <w:proofErr w:type="spellStart"/>
+      <w:r>
+        <w:t>gitignore</w:t>
+      </w:r>
+      <w:proofErr w:type="spellEnd"/>
+      <w:proofErr w:type="gramEnd"/>
+      <w:r>
+        <w:t>` templates for various programming languages, frameworks, and tools. These can be a great starting point for your project. For example, a Node.js project template might include:</w:t>
       </w:r>
     </w:p>
     <w:p>
@@ -5697,8 +5638,13 @@
       </w:r>
     </w:p>
     <w:p>
-      <w:r>
-        <w:t>node_modules/</w:t>
+      <w:proofErr w:type="spellStart"/>
+      <w:r>
+        <w:t>node_modules</w:t>
+      </w:r>
+      <w:proofErr w:type="spellEnd"/>
+      <w:r>
+        <w:t>/</w:t>
       </w:r>
     </w:p>
     <w:p>
@@ -5713,7 +5659,7 @@
           <w:rFonts w:ascii="Aptos" w:hAnsi="Aptos"/>
         </w:rPr>
       </w:pPr>
-      <w:bookmarkStart w:id="36" w:name="_Toc201275019"/>
+      <w:bookmarkStart w:id="33" w:name="_Toc201275755"/>
       <w:r>
         <w:rPr>
           <w:rFonts w:ascii="Aptos" w:hAnsi="Aptos"/>
@@ -5724,13 +5670,42 @@
         <w:rPr>
           <w:rFonts w:ascii="Aptos" w:hAnsi="Aptos"/>
         </w:rPr>
-        <w:t>Best Practices for .gitignore</w:t>
-      </w:r>
-      <w:bookmarkEnd w:id="36"/>
+        <w:t xml:space="preserve">Best Practices </w:t>
+      </w:r>
+      <w:proofErr w:type="gramStart"/>
+      <w:r>
+        <w:rPr>
+          <w:rFonts w:ascii="Aptos" w:hAnsi="Aptos"/>
+        </w:rPr>
+        <w:t>for .</w:t>
+      </w:r>
+      <w:proofErr w:type="spellStart"/>
+      <w:r>
+        <w:rPr>
+          <w:rFonts w:ascii="Aptos" w:hAnsi="Aptos"/>
+        </w:rPr>
+        <w:t>gitignore</w:t>
+      </w:r>
+      <w:bookmarkEnd w:id="33"/>
+      <w:proofErr w:type="spellEnd"/>
+      <w:proofErr w:type="gramEnd"/>
     </w:p>
     <w:p>
       <w:r>
-        <w:t>To maximize the usefulness of `.gitignore`:</w:t>
+        <w:t xml:space="preserve">To maximize the usefulness of </w:t>
+      </w:r>
+      <w:proofErr w:type="gramStart"/>
+      <w:r>
+        <w:t>`.</w:t>
+      </w:r>
+      <w:proofErr w:type="spellStart"/>
+      <w:r>
+        <w:t>gitignore</w:t>
+      </w:r>
+      <w:proofErr w:type="spellEnd"/>
+      <w:proofErr w:type="gramEnd"/>
+      <w:r>
+        <w:t>`:</w:t>
       </w:r>
     </w:p>
     <w:p>
@@ -5766,7 +5741,20 @@
         </w:numPr>
       </w:pPr>
       <w:r>
-        <w:t>Regularly review and update the `.gitignore` file as your project evolves.</w:t>
+        <w:t xml:space="preserve">Regularly review and update the </w:t>
+      </w:r>
+      <w:proofErr w:type="gramStart"/>
+      <w:r>
+        <w:t>`.</w:t>
+      </w:r>
+      <w:proofErr w:type="spellStart"/>
+      <w:r>
+        <w:t>gitignore</w:t>
+      </w:r>
+      <w:proofErr w:type="spellEnd"/>
+      <w:proofErr w:type="gramEnd"/>
+      <w:r>
+        <w:t>` file as your project evolves.</w:t>
       </w:r>
     </w:p>
     <w:p>
@@ -5776,20 +5764,30 @@
           <w:rFonts w:ascii="Aptos" w:hAnsi="Aptos"/>
         </w:rPr>
       </w:pPr>
-      <w:bookmarkStart w:id="37" w:name="_Toc201275020"/>
+      <w:bookmarkStart w:id="34" w:name="_Toc201275756"/>
       <w:r>
         <w:rPr>
           <w:rFonts w:ascii="Aptos" w:hAnsi="Aptos"/>
         </w:rPr>
         <w:t xml:space="preserve">6.7 </w:t>
       </w:r>
+      <w:proofErr w:type="gramStart"/>
       <w:r>
         <w:rPr>
           <w:rFonts w:ascii="Aptos" w:hAnsi="Aptos"/>
         </w:rPr>
-        <w:t>Checking .gitignore</w:t>
-      </w:r>
-      <w:bookmarkEnd w:id="37"/>
+        <w:t>Checking .</w:t>
+      </w:r>
+      <w:proofErr w:type="spellStart"/>
+      <w:r>
+        <w:rPr>
+          <w:rFonts w:ascii="Aptos" w:hAnsi="Aptos"/>
+        </w:rPr>
+        <w:t>gitignore</w:t>
+      </w:r>
+      <w:bookmarkEnd w:id="34"/>
+      <w:proofErr w:type="spellEnd"/>
+      <w:proofErr w:type="gramEnd"/>
     </w:p>
     <w:p>
       <w:r>
@@ -5804,8 +5802,13 @@
     <w:p>
       <w:r>
         <w:lastRenderedPageBreak/>
-        <w:t>git check-ignore -v</w:t>
-      </w:r>
+        <w:t>git check-ignore -</w:t>
+      </w:r>
+      <w:proofErr w:type="gramStart"/>
+      <w:r>
+        <w:t>v</w:t>
+      </w:r>
+      <w:proofErr w:type="gramEnd"/>
     </w:p>
     <w:p>
       <w:r>
@@ -11626,7 +11629,6 @@
   <w:style w:type="character" w:default="1" w:styleId="DefaultParagraphFont">
     <w:name w:val="Default Paragraph Font"/>
     <w:uiPriority w:val="1"/>
-    <w:semiHidden/>
     <w:unhideWhenUsed/>
   </w:style>
   <w:style w:type="table" w:default="1" w:styleId="TableNormal">

</xml_diff>